<commit_message>
Add data base description
</commit_message>
<xml_diff>
--- a/Design/Дизайн.docx
+++ b/Design/Дизайн.docx
@@ -11,6 +11,8 @@
           <w:szCs w:val="40"/>
         </w:rPr>
       </w:pPr>
+      <w:bookmarkStart w:id="0" w:name="_GoBack"/>
+      <w:bookmarkEnd w:id="0"/>
     </w:p>
     <w:p>
       <w:pPr>
@@ -344,18 +346,31 @@
     </w:p>
     <w:p>
       <w:pPr>
+        <w:rPr>
+          <w:rFonts w:asciiTheme="majorHAnsi" w:eastAsiaTheme="majorEastAsia" w:hAnsiTheme="majorHAnsi" w:cstheme="majorBidi"/>
+          <w:b/>
+          <w:bCs/>
+          <w:color w:val="4F81BD" w:themeColor="accent1"/>
+          <w:sz w:val="26"/>
+          <w:szCs w:val="26"/>
+        </w:rPr>
+      </w:pPr>
+      <w:r>
+        <w:br w:type="page"/>
+      </w:r>
+    </w:p>
+    <w:p>
+      <w:pPr>
         <w:pStyle w:val="Heading2"/>
       </w:pPr>
       <w:r>
+        <w:lastRenderedPageBreak/>
         <w:t>Админ часть</w:t>
       </w:r>
     </w:p>
     <w:p>
       <w:pPr>
         <w:pStyle w:val="Heading3"/>
-        <w:rPr>
-          <w:lang w:val="en-US"/>
-        </w:rPr>
       </w:pPr>
       <w:r>
         <w:t>Отображение всех ордеров</w:t>
@@ -430,9 +445,6 @@
     <w:p>
       <w:pPr>
         <w:pStyle w:val="Heading3"/>
-        <w:rPr>
-          <w:lang w:val="en-US"/>
-        </w:rPr>
       </w:pPr>
       <w:r>
         <w:t>Редактирование одного ордера</w:t>
@@ -617,20 +629,12 @@
     <w:p>
       <w:pPr>
         <w:pStyle w:val="Heading3"/>
-        <w:rPr>
-          <w:lang w:val="en-US"/>
-        </w:rPr>
       </w:pPr>
       <w:r>
         <w:t>Регистрация Пользователя</w:t>
       </w:r>
     </w:p>
     <w:p>
-      <w:pPr>
-        <w:rPr>
-          <w:lang w:val="en-US"/>
-        </w:rPr>
-      </w:pPr>
       <w:r>
         <w:t>Реализовать</w:t>
       </w:r>
@@ -674,7 +678,10 @@
         <w:rPr>
           <w:lang w:val="en-US"/>
         </w:rPr>
-        <w:t xml:space="preserve">email, </w:t>
+        <w:t>email</w:t>
+      </w:r>
+      <w:r>
+        <w:t xml:space="preserve">, </w:t>
       </w:r>
       <w:r>
         <w:t>$</w:t>
@@ -683,7 +690,10 @@
         <w:rPr>
           <w:lang w:val="en-US"/>
         </w:rPr>
-        <w:t xml:space="preserve">name, </w:t>
+        <w:t>name</w:t>
+      </w:r>
+      <w:r>
+        <w:t xml:space="preserve">, </w:t>
       </w:r>
       <w:r>
         <w:t>$</w:t>
@@ -692,7 +702,10 @@
         <w:rPr>
           <w:lang w:val="en-US"/>
         </w:rPr>
-        <w:t xml:space="preserve">phone, </w:t>
+        <w:t>phone</w:t>
+      </w:r>
+      <w:r>
+        <w:t xml:space="preserve">, </w:t>
       </w:r>
       <w:r>
         <w:t>$</w:t>
@@ -707,9 +720,6 @@
     <w:p>
       <w:pPr>
         <w:pStyle w:val="Heading3"/>
-        <w:rPr>
-          <w:lang w:val="en-US"/>
-        </w:rPr>
       </w:pPr>
       <w:r>
         <w:t>Удаление пользователя</w:t>
@@ -753,9 +763,6 @@
     <w:p>
       <w:pPr>
         <w:pStyle w:val="Heading3"/>
-        <w:rPr>
-          <w:lang w:val="en-US"/>
-        </w:rPr>
       </w:pPr>
       <w:r>
         <w:t>Отображение всех продуктов</w:t>
@@ -783,308 +790,1736 @@
         <w:pStyle w:val="Heading3"/>
       </w:pPr>
       <w:r>
+        <w:t>Отображение одного продукта по ID</w:t>
+      </w:r>
+    </w:p>
+    <w:p>
+      <w:r>
+        <w:t xml:space="preserve">Реализовать метод в классе </w:t>
+      </w:r>
+      <w:r>
+        <w:rPr>
+          <w:lang w:val="en-US"/>
+        </w:rPr>
+        <w:t>Product</w:t>
+      </w:r>
+      <w:r>
+        <w:t xml:space="preserve">, </w:t>
+      </w:r>
+      <w:r>
+        <w:t xml:space="preserve">который возвращает один продукт с базы данных, по переданному параметру </w:t>
+      </w:r>
+      <w:r>
+        <w:t>$</w:t>
+      </w:r>
+      <w:r>
+        <w:rPr>
+          <w:lang w:val="en-US"/>
+        </w:rPr>
+        <w:t>id</w:t>
+      </w:r>
+      <w:r>
+        <w:t>_</w:t>
+      </w:r>
+      <w:r>
+        <w:rPr>
+          <w:lang w:val="en-US"/>
+        </w:rPr>
+        <w:t>product</w:t>
+      </w:r>
+    </w:p>
+    <w:p>
+      <w:pPr>
+        <w:pStyle w:val="Heading3"/>
+      </w:pPr>
+      <w:r>
+        <w:t>Редактирование продукта</w:t>
+      </w:r>
+    </w:p>
+    <w:p>
+      <w:pPr>
+        <w:rPr>
+          <w:lang w:val="en-US"/>
+        </w:rPr>
+      </w:pPr>
+      <w:r>
+        <w:t xml:space="preserve">Реализовать метод в классе </w:t>
+      </w:r>
+      <w:r>
+        <w:rPr>
+          <w:lang w:val="en-US"/>
+        </w:rPr>
+        <w:t>Product</w:t>
+      </w:r>
+      <w:r>
+        <w:t xml:space="preserve">, </w:t>
+      </w:r>
+      <w:r>
+        <w:t xml:space="preserve">который производит </w:t>
+      </w:r>
+      <w:proofErr w:type="spellStart"/>
+      <w:r>
+        <w:t>апдейт</w:t>
+      </w:r>
+      <w:proofErr w:type="spellEnd"/>
+      <w:r>
+        <w:t xml:space="preserve"> продукта в базе данных. Входные</w:t>
+      </w:r>
+      <w:r>
+        <w:rPr>
+          <w:lang w:val="en-US"/>
+        </w:rPr>
+        <w:t xml:space="preserve"> </w:t>
+      </w:r>
+      <w:r>
+        <w:t>параметры</w:t>
+      </w:r>
+      <w:r>
+        <w:rPr>
+          <w:lang w:val="en-US"/>
+        </w:rPr>
+        <w:t xml:space="preserve">: </w:t>
+      </w:r>
+      <w:r>
+        <w:rPr>
+          <w:lang w:val="en-US"/>
+        </w:rPr>
+        <w:t>$</w:t>
+      </w:r>
+      <w:proofErr w:type="spellStart"/>
+      <w:r>
+        <w:rPr>
+          <w:lang w:val="en-US"/>
+        </w:rPr>
+        <w:t>id_product</w:t>
+      </w:r>
+      <w:proofErr w:type="spellEnd"/>
+      <w:r>
+        <w:rPr>
+          <w:lang w:val="en-US"/>
+        </w:rPr>
+        <w:t>, $</w:t>
+      </w:r>
+      <w:proofErr w:type="spellStart"/>
+      <w:r>
+        <w:rPr>
+          <w:lang w:val="en-US"/>
+        </w:rPr>
+        <w:t>id_catalog</w:t>
+      </w:r>
+      <w:proofErr w:type="spellEnd"/>
+      <w:r>
+        <w:rPr>
+          <w:lang w:val="en-US"/>
+        </w:rPr>
+        <w:t>, $name, $price, $description, $count</w:t>
+      </w:r>
+    </w:p>
+    <w:p>
+      <w:pPr>
+        <w:pStyle w:val="Heading3"/>
+        <w:rPr>
+          <w:lang w:val="en-US"/>
+        </w:rPr>
+      </w:pPr>
+      <w:r>
+        <w:t>Удаление</w:t>
+      </w:r>
+      <w:r>
+        <w:rPr>
+          <w:lang w:val="en-US"/>
+        </w:rPr>
+        <w:t xml:space="preserve"> </w:t>
+      </w:r>
+      <w:r>
+        <w:t>продукта</w:t>
+      </w:r>
+      <w:r>
+        <w:rPr>
+          <w:lang w:val="en-US"/>
+        </w:rPr>
+        <w:t xml:space="preserve"> </w:t>
+      </w:r>
+      <w:r>
+        <w:t>по</w:t>
+      </w:r>
+      <w:r>
+        <w:rPr>
+          <w:lang w:val="en-US"/>
+        </w:rPr>
+        <w:t xml:space="preserve"> ID</w:t>
+      </w:r>
+    </w:p>
+    <w:p>
+      <w:r>
+        <w:t xml:space="preserve">Реализовать метод в классе </w:t>
+      </w:r>
+      <w:r>
+        <w:rPr>
+          <w:lang w:val="en-US"/>
+        </w:rPr>
+        <w:t>Product</w:t>
+      </w:r>
+      <w:r>
+        <w:t xml:space="preserve">, </w:t>
+      </w:r>
+      <w:r>
+        <w:t xml:space="preserve">который производит удаление продукта с базы данных по переданному параметру </w:t>
+      </w:r>
+      <w:r>
+        <w:t>$</w:t>
+      </w:r>
+      <w:r>
+        <w:rPr>
+          <w:lang w:val="en-US"/>
+        </w:rPr>
+        <w:t>id</w:t>
+      </w:r>
+      <w:r>
+        <w:t>_</w:t>
+      </w:r>
+      <w:r>
+        <w:t xml:space="preserve"> </w:t>
+      </w:r>
+      <w:r>
+        <w:rPr>
+          <w:lang w:val="en-US"/>
+        </w:rPr>
+        <w:t>product</w:t>
+      </w:r>
+    </w:p>
+    <w:p>
+      <w:pPr>
+        <w:pStyle w:val="Heading3"/>
+      </w:pPr>
+      <w:r>
+        <w:t>Добавление продукта</w:t>
+      </w:r>
+    </w:p>
+    <w:p>
+      <w:pPr>
+        <w:rPr>
+          <w:lang w:val="en-US"/>
+        </w:rPr>
+      </w:pPr>
+      <w:r>
+        <w:t xml:space="preserve">Реализовать метод в классе </w:t>
+      </w:r>
+      <w:r>
+        <w:rPr>
+          <w:lang w:val="en-US"/>
+        </w:rPr>
+        <w:t>Product</w:t>
+      </w:r>
+      <w:r>
+        <w:t>, который добавляет продукт в базу данных. Входные</w:t>
+      </w:r>
+      <w:r>
+        <w:rPr>
+          <w:lang w:val="en-US"/>
+        </w:rPr>
+        <w:t xml:space="preserve"> </w:t>
+      </w:r>
+      <w:r>
+        <w:t>параметры</w:t>
+      </w:r>
+      <w:r>
+        <w:rPr>
+          <w:lang w:val="en-US"/>
+        </w:rPr>
+        <w:t xml:space="preserve">: </w:t>
+      </w:r>
+      <w:r>
+        <w:rPr>
+          <w:lang w:val="en-US"/>
+        </w:rPr>
+        <w:t>$</w:t>
+      </w:r>
+      <w:proofErr w:type="spellStart"/>
+      <w:r>
+        <w:rPr>
+          <w:lang w:val="en-US"/>
+        </w:rPr>
+        <w:t>id_product</w:t>
+      </w:r>
+      <w:proofErr w:type="spellEnd"/>
+      <w:r>
+        <w:rPr>
+          <w:lang w:val="en-US"/>
+        </w:rPr>
+        <w:t>, $</w:t>
+      </w:r>
+      <w:proofErr w:type="spellStart"/>
+      <w:r>
+        <w:rPr>
+          <w:lang w:val="en-US"/>
+        </w:rPr>
+        <w:t>id_catalog</w:t>
+      </w:r>
+      <w:proofErr w:type="spellEnd"/>
+      <w:r>
+        <w:rPr>
+          <w:lang w:val="en-US"/>
+        </w:rPr>
+        <w:t>, $name, $price, $description, $count</w:t>
+      </w:r>
+    </w:p>
+    <w:p>
+      <w:pPr>
+        <w:pStyle w:val="Heading3"/>
+        <w:rPr>
+          <w:lang w:val="en-US"/>
+        </w:rPr>
+      </w:pPr>
+      <w:r>
         <w:lastRenderedPageBreak/>
-        <w:t>Отображение одного продукта по ID</w:t>
-      </w:r>
-    </w:p>
-    <w:p>
-      <w:r>
-        <w:t xml:space="preserve">Реализовать метод в классе </w:t>
-      </w:r>
-      <w:r>
-        <w:rPr>
-          <w:lang w:val="en-US"/>
-        </w:rPr>
-        <w:t>Product</w:t>
-      </w:r>
-      <w:r>
-        <w:t xml:space="preserve">, </w:t>
-      </w:r>
-      <w:r>
-        <w:t xml:space="preserve">который возвращает </w:t>
-      </w:r>
-      <w:r>
-        <w:t xml:space="preserve">один продукт с базы данных, по переданному параметру </w:t>
-      </w:r>
-      <w:r>
-        <w:t>$</w:t>
-      </w:r>
-      <w:r>
-        <w:rPr>
-          <w:lang w:val="en-US"/>
-        </w:rPr>
-        <w:t>id</w:t>
-      </w:r>
-      <w:r>
-        <w:t>_</w:t>
-      </w:r>
-      <w:r>
-        <w:rPr>
-          <w:lang w:val="en-US"/>
-        </w:rPr>
-        <w:t>product</w:t>
+        <w:t>Отображение</w:t>
+      </w:r>
+      <w:r>
+        <w:rPr>
+          <w:lang w:val="en-US"/>
+        </w:rPr>
+        <w:t xml:space="preserve"> </w:t>
+      </w:r>
+      <w:r>
+        <w:t>всех</w:t>
+      </w:r>
+      <w:r>
+        <w:rPr>
+          <w:lang w:val="en-US"/>
+        </w:rPr>
+        <w:t xml:space="preserve"> </w:t>
+      </w:r>
+      <w:r>
+        <w:t>категорий</w:t>
+      </w:r>
+    </w:p>
+    <w:p>
+      <w:r>
+        <w:t>Реализовать по аналогии с методом для продукта</w:t>
       </w:r>
     </w:p>
     <w:p>
       <w:pPr>
         <w:pStyle w:val="Heading3"/>
-        <w:rPr>
-          <w:lang w:val="en-US"/>
-        </w:rPr>
-      </w:pPr>
-      <w:r>
-        <w:t>Редактирование продукта</w:t>
-      </w:r>
-    </w:p>
-    <w:p>
-      <w:pPr>
-        <w:rPr>
-          <w:lang w:val="en-US"/>
-        </w:rPr>
-      </w:pPr>
-      <w:r>
-        <w:t xml:space="preserve">Реализовать метод в классе </w:t>
-      </w:r>
-      <w:r>
-        <w:rPr>
-          <w:lang w:val="en-US"/>
-        </w:rPr>
-        <w:t>Product</w:t>
-      </w:r>
-      <w:r>
-        <w:t xml:space="preserve">, </w:t>
-      </w:r>
-      <w:r>
-        <w:t xml:space="preserve">который производит </w:t>
-      </w:r>
+      </w:pPr>
+      <w:r>
+        <w:t>Отображение одной категории по ID</w:t>
+      </w:r>
+    </w:p>
+    <w:p>
+      <w:r>
+        <w:t>Реализовать по аналогии с методом для продукта</w:t>
+      </w:r>
+    </w:p>
+    <w:p>
+      <w:pPr>
+        <w:pStyle w:val="Heading3"/>
+      </w:pPr>
+      <w:r>
+        <w:t>Редактирование категории</w:t>
+      </w:r>
+    </w:p>
+    <w:p>
+      <w:r>
+        <w:t>Реализовать по аналогии с методом для продукта</w:t>
+      </w:r>
+    </w:p>
+    <w:p>
+      <w:pPr>
+        <w:pStyle w:val="Heading3"/>
+      </w:pPr>
+      <w:r>
+        <w:t>Удаление категории по ID</w:t>
+      </w:r>
+    </w:p>
+    <w:p>
+      <w:r>
+        <w:t>Реализовать по аналогии с методом для продукта</w:t>
+      </w:r>
+    </w:p>
+    <w:p>
+      <w:pPr>
+        <w:pStyle w:val="Heading3"/>
+      </w:pPr>
+      <w:r>
+        <w:t>Добавление категории</w:t>
+      </w:r>
+    </w:p>
+    <w:p>
+      <w:r>
+        <w:t>Реализовать по аналогии с методом для продукта</w:t>
+      </w:r>
+    </w:p>
+    <w:p>
+      <w:pPr>
+        <w:rPr>
+          <w:rFonts w:asciiTheme="majorHAnsi" w:eastAsiaTheme="majorEastAsia" w:hAnsiTheme="majorHAnsi" w:cstheme="majorBidi"/>
+          <w:b/>
+          <w:bCs/>
+          <w:color w:val="4F81BD" w:themeColor="accent1"/>
+          <w:sz w:val="26"/>
+          <w:szCs w:val="26"/>
+        </w:rPr>
+      </w:pPr>
+      <w:r>
+        <w:br w:type="page"/>
+      </w:r>
+    </w:p>
+    <w:p>
+      <w:pPr>
+        <w:pStyle w:val="Heading1"/>
+      </w:pPr>
+      <w:r>
+        <w:lastRenderedPageBreak/>
+        <w:t>Структура базы данных</w:t>
+      </w:r>
+    </w:p>
+    <w:p>
+      <w:pPr>
+        <w:pStyle w:val="Heading2"/>
+      </w:pPr>
       <w:proofErr w:type="spellStart"/>
-      <w:r>
-        <w:t>апдейт</w:t>
+      <w:proofErr w:type="gramStart"/>
+      <w:r>
+        <w:t>с</w:t>
+      </w:r>
+      <w:proofErr w:type="gramEnd"/>
+      <w:r>
+        <w:t>atalogs</w:t>
       </w:r>
       <w:proofErr w:type="spellEnd"/>
-      <w:r>
-        <w:t xml:space="preserve"> продукта в базе данных. Входные параметры: </w:t>
-      </w:r>
-      <w:r>
-        <w:rPr>
-          <w:lang w:val="en-US"/>
-        </w:rPr>
-        <w:t>$</w:t>
-      </w:r>
-      <w:proofErr w:type="spellStart"/>
-      <w:r>
-        <w:rPr>
-          <w:lang w:val="en-US"/>
-        </w:rPr>
-        <w:t>id_product</w:t>
-      </w:r>
-      <w:proofErr w:type="spellEnd"/>
-      <w:r>
-        <w:rPr>
-          <w:lang w:val="en-US"/>
-        </w:rPr>
-        <w:t>, $</w:t>
-      </w:r>
-      <w:proofErr w:type="spellStart"/>
-      <w:r>
-        <w:rPr>
-          <w:lang w:val="en-US"/>
-        </w:rPr>
-        <w:t>id_catalog</w:t>
-      </w:r>
-      <w:proofErr w:type="spellEnd"/>
-      <w:r>
-        <w:rPr>
-          <w:lang w:val="en-US"/>
-        </w:rPr>
-        <w:t>, $name, $price, $description, $count</w:t>
-      </w:r>
-    </w:p>
-    <w:p>
-      <w:pPr>
-        <w:pStyle w:val="Heading3"/>
-        <w:rPr>
-          <w:lang w:val="en-US"/>
-        </w:rPr>
-      </w:pPr>
-      <w:r>
-        <w:t>Удаление продукта по ID</w:t>
-      </w:r>
-    </w:p>
-    <w:p>
-      <w:r>
-        <w:t xml:space="preserve">Реализовать метод в классе </w:t>
-      </w:r>
-      <w:r>
-        <w:rPr>
-          <w:lang w:val="en-US"/>
-        </w:rPr>
-        <w:t>Product</w:t>
-      </w:r>
-      <w:r>
-        <w:t xml:space="preserve">, </w:t>
-      </w:r>
-      <w:r>
-        <w:t xml:space="preserve">который производит удаление </w:t>
-      </w:r>
-      <w:r>
-        <w:t>продукта</w:t>
-      </w:r>
-      <w:r>
-        <w:t xml:space="preserve"> с базы данных по переданному параметру </w:t>
-      </w:r>
-      <w:r>
-        <w:t>$</w:t>
-      </w:r>
-      <w:r>
-        <w:rPr>
-          <w:lang w:val="en-US"/>
-        </w:rPr>
-        <w:t>id</w:t>
-      </w:r>
-      <w:r>
-        <w:t>_</w:t>
-      </w:r>
-      <w:r>
-        <w:t xml:space="preserve"> </w:t>
-      </w:r>
-      <w:r>
-        <w:rPr>
-          <w:lang w:val="en-US"/>
-        </w:rPr>
-        <w:t>product</w:t>
-      </w:r>
-    </w:p>
-    <w:p>
-      <w:pPr>
-        <w:pStyle w:val="Heading3"/>
-      </w:pPr>
-      <w:r>
-        <w:t>Добавление продукта</w:t>
-      </w:r>
-    </w:p>
-    <w:p>
-      <w:pPr>
-        <w:rPr>
-          <w:lang w:val="en-US"/>
-        </w:rPr>
-      </w:pPr>
-      <w:r>
-        <w:t xml:space="preserve">Реализовать метод в классе </w:t>
-      </w:r>
-      <w:r>
-        <w:rPr>
-          <w:lang w:val="en-US"/>
-        </w:rPr>
-        <w:t>Product</w:t>
-      </w:r>
-      <w:r>
-        <w:t xml:space="preserve">, который добавляет продукт в базу данных. </w:t>
-      </w:r>
-      <w:r>
-        <w:t xml:space="preserve">Входные параметры: </w:t>
-      </w:r>
-      <w:r>
-        <w:rPr>
-          <w:lang w:val="en-US"/>
-        </w:rPr>
-        <w:t>$</w:t>
-      </w:r>
-      <w:proofErr w:type="spellStart"/>
-      <w:r>
-        <w:rPr>
-          <w:lang w:val="en-US"/>
-        </w:rPr>
-        <w:t>id_product</w:t>
-      </w:r>
-      <w:proofErr w:type="spellEnd"/>
-      <w:r>
-        <w:rPr>
-          <w:lang w:val="en-US"/>
-        </w:rPr>
-        <w:t>, $</w:t>
-      </w:r>
-      <w:proofErr w:type="spellStart"/>
-      <w:r>
-        <w:rPr>
-          <w:lang w:val="en-US"/>
-        </w:rPr>
-        <w:t>id_catalog</w:t>
-      </w:r>
-      <w:proofErr w:type="spellEnd"/>
-      <w:r>
-        <w:rPr>
-          <w:lang w:val="en-US"/>
-        </w:rPr>
-        <w:t>, $name, $price, $description, $count</w:t>
-      </w:r>
-    </w:p>
-    <w:p>
-      <w:pPr>
-        <w:pStyle w:val="Heading3"/>
-      </w:pPr>
-      <w:r>
-        <w:t>Отображение всех категорий</w:t>
-      </w:r>
-    </w:p>
-    <w:p>
-      <w:r>
-        <w:t>Реализовать по аналогии с методом для продукта</w:t>
-      </w:r>
-    </w:p>
-    <w:p>
-      <w:pPr>
-        <w:pStyle w:val="Heading3"/>
-      </w:pPr>
-      <w:r>
-        <w:t>Отображение одной категории по ID</w:t>
-      </w:r>
-    </w:p>
-    <w:p>
-      <w:r>
-        <w:t>Реализовать по аналогии с методом для продукта</w:t>
-      </w:r>
-    </w:p>
-    <w:p>
-      <w:pPr>
-        <w:pStyle w:val="Heading3"/>
-      </w:pPr>
-      <w:r>
-        <w:t>Редактирование категории</w:t>
-      </w:r>
-    </w:p>
-    <w:p>
-      <w:r>
-        <w:t>Реализовать по аналогии с методом для продукта</w:t>
-      </w:r>
-    </w:p>
-    <w:p>
-      <w:pPr>
-        <w:pStyle w:val="Heading3"/>
-      </w:pPr>
-      <w:r>
-        <w:t>Удаление категории по ID</w:t>
-      </w:r>
-    </w:p>
-    <w:p>
-      <w:r>
-        <w:t>Реализовать по аналогии с методом для продукта</w:t>
-      </w:r>
-    </w:p>
-    <w:p>
-      <w:pPr>
-        <w:pStyle w:val="Heading3"/>
-      </w:pPr>
-      <w:r>
-        <w:t>Добавление категории</w:t>
-      </w:r>
-    </w:p>
-    <w:p>
-      <w:r>
-        <w:t>Реализовать по аналогии с методом для продукта</w:t>
-      </w:r>
-      <w:bookmarkStart w:id="0" w:name="_GoBack"/>
-      <w:bookmarkEnd w:id="0"/>
+    </w:p>
+    <w:tbl>
+      <w:tblPr>
+        <w:tblStyle w:val="LightList-Accent1"/>
+        <w:tblW w:w="0" w:type="auto"/>
+        <w:tblLook w:val="04A0" w:firstRow="1" w:lastRow="0" w:firstColumn="1" w:lastColumn="0" w:noHBand="0" w:noVBand="1"/>
+      </w:tblPr>
+      <w:tblGrid>
+        <w:gridCol w:w="4785"/>
+        <w:gridCol w:w="4786"/>
+      </w:tblGrid>
+      <w:tr>
+        <w:trPr>
+          <w:cnfStyle w:val="100000000000" w:firstRow="1" w:lastRow="0" w:firstColumn="0" w:lastColumn="0" w:oddVBand="0" w:evenVBand="0" w:oddHBand="0" w:evenHBand="0" w:firstRowFirstColumn="0" w:firstRowLastColumn="0" w:lastRowFirstColumn="0" w:lastRowLastColumn="0"/>
+        </w:trPr>
+        <w:tc>
+          <w:tcPr>
+            <w:cnfStyle w:val="001000000000" w:firstRow="0" w:lastRow="0" w:firstColumn="1" w:lastColumn="0" w:oddVBand="0" w:evenVBand="0" w:oddHBand="0" w:evenHBand="0" w:firstRowFirstColumn="0" w:firstRowLastColumn="0" w:lastRowFirstColumn="0" w:lastRowLastColumn="0"/>
+            <w:tcW w:w="4785" w:type="dxa"/>
+          </w:tcPr>
+          <w:p>
+            <w:pPr>
+              <w:rPr>
+                <w:lang w:val="en-US"/>
+              </w:rPr>
+            </w:pPr>
+            <w:r>
+              <w:rPr>
+                <w:lang w:val="en-US"/>
+              </w:rPr>
+              <w:t>Name</w:t>
+            </w:r>
+          </w:p>
+        </w:tc>
+        <w:tc>
+          <w:tcPr>
+            <w:tcW w:w="4786" w:type="dxa"/>
+          </w:tcPr>
+          <w:p>
+            <w:pPr>
+              <w:cnfStyle w:val="100000000000" w:firstRow="1" w:lastRow="0" w:firstColumn="0" w:lastColumn="0" w:oddVBand="0" w:evenVBand="0" w:oddHBand="0" w:evenHBand="0" w:firstRowFirstColumn="0" w:firstRowLastColumn="0" w:lastRowFirstColumn="0" w:lastRowLastColumn="0"/>
+              <w:rPr>
+                <w:lang w:val="en-US"/>
+              </w:rPr>
+            </w:pPr>
+            <w:r>
+              <w:rPr>
+                <w:lang w:val="en-US"/>
+              </w:rPr>
+              <w:t>Type</w:t>
+            </w:r>
+          </w:p>
+        </w:tc>
+      </w:tr>
+      <w:tr>
+        <w:trPr>
+          <w:cnfStyle w:val="000000100000" w:firstRow="0" w:lastRow="0" w:firstColumn="0" w:lastColumn="0" w:oddVBand="0" w:evenVBand="0" w:oddHBand="1" w:evenHBand="0" w:firstRowFirstColumn="0" w:firstRowLastColumn="0" w:lastRowFirstColumn="0" w:lastRowLastColumn="0"/>
+        </w:trPr>
+        <w:tc>
+          <w:tcPr>
+            <w:cnfStyle w:val="001000000000" w:firstRow="0" w:lastRow="0" w:firstColumn="1" w:lastColumn="0" w:oddVBand="0" w:evenVBand="0" w:oddHBand="0" w:evenHBand="0" w:firstRowFirstColumn="0" w:firstRowLastColumn="0" w:lastRowFirstColumn="0" w:lastRowLastColumn="0"/>
+            <w:tcW w:w="4785" w:type="dxa"/>
+          </w:tcPr>
+          <w:p>
+            <w:pPr>
+              <w:rPr>
+                <w:lang w:val="en-US"/>
+              </w:rPr>
+            </w:pPr>
+            <w:proofErr w:type="spellStart"/>
+            <w:r>
+              <w:rPr>
+                <w:lang w:val="en-US"/>
+              </w:rPr>
+              <w:t>id_catalog</w:t>
+            </w:r>
+            <w:proofErr w:type="spellEnd"/>
+          </w:p>
+        </w:tc>
+        <w:tc>
+          <w:tcPr>
+            <w:tcW w:w="4786" w:type="dxa"/>
+          </w:tcPr>
+          <w:p>
+            <w:pPr>
+              <w:cnfStyle w:val="000000100000" w:firstRow="0" w:lastRow="0" w:firstColumn="0" w:lastColumn="0" w:oddVBand="0" w:evenVBand="0" w:oddHBand="1" w:evenHBand="0" w:firstRowFirstColumn="0" w:firstRowLastColumn="0" w:lastRowFirstColumn="0" w:lastRowLastColumn="0"/>
+              <w:rPr>
+                <w:lang w:val="en-US"/>
+              </w:rPr>
+            </w:pPr>
+            <w:proofErr w:type="spellStart"/>
+            <w:r>
+              <w:rPr>
+                <w:lang w:val="en-US"/>
+              </w:rPr>
+              <w:t>int</w:t>
+            </w:r>
+            <w:proofErr w:type="spellEnd"/>
+            <w:r>
+              <w:rPr>
+                <w:lang w:val="en-US"/>
+              </w:rPr>
+              <w:t>(11)</w:t>
+            </w:r>
+          </w:p>
+        </w:tc>
+      </w:tr>
+      <w:tr>
+        <w:tc>
+          <w:tcPr>
+            <w:cnfStyle w:val="001000000000" w:firstRow="0" w:lastRow="0" w:firstColumn="1" w:lastColumn="0" w:oddVBand="0" w:evenVBand="0" w:oddHBand="0" w:evenHBand="0" w:firstRowFirstColumn="0" w:firstRowLastColumn="0" w:lastRowFirstColumn="0" w:lastRowLastColumn="0"/>
+            <w:tcW w:w="4785" w:type="dxa"/>
+          </w:tcPr>
+          <w:p>
+            <w:pPr>
+              <w:rPr>
+                <w:lang w:val="en-US"/>
+              </w:rPr>
+            </w:pPr>
+            <w:r>
+              <w:rPr>
+                <w:lang w:val="en-US"/>
+              </w:rPr>
+              <w:t>name</w:t>
+            </w:r>
+          </w:p>
+        </w:tc>
+        <w:tc>
+          <w:tcPr>
+            <w:tcW w:w="4786" w:type="dxa"/>
+          </w:tcPr>
+          <w:p>
+            <w:pPr>
+              <w:cnfStyle w:val="000000000000" w:firstRow="0" w:lastRow="0" w:firstColumn="0" w:lastColumn="0" w:oddVBand="0" w:evenVBand="0" w:oddHBand="0" w:evenHBand="0" w:firstRowFirstColumn="0" w:firstRowLastColumn="0" w:lastRowFirstColumn="0" w:lastRowLastColumn="0"/>
+              <w:rPr>
+                <w:lang w:val="en-US"/>
+              </w:rPr>
+            </w:pPr>
+            <w:proofErr w:type="spellStart"/>
+            <w:r>
+              <w:rPr>
+                <w:lang w:val="en-US"/>
+              </w:rPr>
+              <w:t>tinytext</w:t>
+            </w:r>
+            <w:proofErr w:type="spellEnd"/>
+          </w:p>
+        </w:tc>
+      </w:tr>
+    </w:tbl>
+    <w:p>
+      <w:pPr>
+        <w:pStyle w:val="Heading2"/>
+        <w:rPr>
+          <w:lang w:val="en-US"/>
+        </w:rPr>
+      </w:pPr>
+      <w:proofErr w:type="gramStart"/>
+      <w:r>
+        <w:rPr>
+          <w:lang w:val="en-US"/>
+        </w:rPr>
+        <w:t>o</w:t>
+      </w:r>
+      <w:r>
+        <w:rPr>
+          <w:lang w:val="en-US"/>
+        </w:rPr>
+        <w:t>rders</w:t>
+      </w:r>
+      <w:proofErr w:type="gramEnd"/>
+    </w:p>
+    <w:tbl>
+      <w:tblPr>
+        <w:tblStyle w:val="LightList-Accent1"/>
+        <w:tblW w:w="0" w:type="auto"/>
+        <w:tblLook w:val="04A0" w:firstRow="1" w:lastRow="0" w:firstColumn="1" w:lastColumn="0" w:noHBand="0" w:noVBand="1"/>
+      </w:tblPr>
+      <w:tblGrid>
+        <w:gridCol w:w="4785"/>
+        <w:gridCol w:w="4786"/>
+      </w:tblGrid>
+      <w:tr>
+        <w:trPr>
+          <w:cnfStyle w:val="100000000000" w:firstRow="1" w:lastRow="0" w:firstColumn="0" w:lastColumn="0" w:oddVBand="0" w:evenVBand="0" w:oddHBand="0" w:evenHBand="0" w:firstRowFirstColumn="0" w:firstRowLastColumn="0" w:lastRowFirstColumn="0" w:lastRowLastColumn="0"/>
+        </w:trPr>
+        <w:tc>
+          <w:tcPr>
+            <w:cnfStyle w:val="001000000000" w:firstRow="0" w:lastRow="0" w:firstColumn="1" w:lastColumn="0" w:oddVBand="0" w:evenVBand="0" w:oddHBand="0" w:evenHBand="0" w:firstRowFirstColumn="0" w:firstRowLastColumn="0" w:lastRowFirstColumn="0" w:lastRowLastColumn="0"/>
+            <w:tcW w:w="4785" w:type="dxa"/>
+          </w:tcPr>
+          <w:p>
+            <w:pPr>
+              <w:rPr>
+                <w:lang w:val="en-US"/>
+              </w:rPr>
+            </w:pPr>
+            <w:r>
+              <w:rPr>
+                <w:lang w:val="en-US"/>
+              </w:rPr>
+              <w:t>Name</w:t>
+            </w:r>
+          </w:p>
+        </w:tc>
+        <w:tc>
+          <w:tcPr>
+            <w:tcW w:w="4786" w:type="dxa"/>
+          </w:tcPr>
+          <w:p>
+            <w:pPr>
+              <w:cnfStyle w:val="100000000000" w:firstRow="1" w:lastRow="0" w:firstColumn="0" w:lastColumn="0" w:oddVBand="0" w:evenVBand="0" w:oddHBand="0" w:evenHBand="0" w:firstRowFirstColumn="0" w:firstRowLastColumn="0" w:lastRowFirstColumn="0" w:lastRowLastColumn="0"/>
+              <w:rPr>
+                <w:lang w:val="en-US"/>
+              </w:rPr>
+            </w:pPr>
+            <w:r>
+              <w:rPr>
+                <w:lang w:val="en-US"/>
+              </w:rPr>
+              <w:t>Type</w:t>
+            </w:r>
+          </w:p>
+        </w:tc>
+      </w:tr>
+      <w:tr>
+        <w:trPr>
+          <w:cnfStyle w:val="000000100000" w:firstRow="0" w:lastRow="0" w:firstColumn="0" w:lastColumn="0" w:oddVBand="0" w:evenVBand="0" w:oddHBand="1" w:evenHBand="0" w:firstRowFirstColumn="0" w:firstRowLastColumn="0" w:lastRowFirstColumn="0" w:lastRowLastColumn="0"/>
+        </w:trPr>
+        <w:tc>
+          <w:tcPr>
+            <w:cnfStyle w:val="001000000000" w:firstRow="0" w:lastRow="0" w:firstColumn="1" w:lastColumn="0" w:oddVBand="0" w:evenVBand="0" w:oddHBand="0" w:evenHBand="0" w:firstRowFirstColumn="0" w:firstRowLastColumn="0" w:lastRowFirstColumn="0" w:lastRowLastColumn="0"/>
+            <w:tcW w:w="4785" w:type="dxa"/>
+          </w:tcPr>
+          <w:p>
+            <w:pPr>
+              <w:rPr>
+                <w:lang w:val="en-US"/>
+              </w:rPr>
+            </w:pPr>
+            <w:proofErr w:type="spellStart"/>
+            <w:r>
+              <w:rPr>
+                <w:lang w:val="en-US"/>
+              </w:rPr>
+              <w:t>id_order</w:t>
+            </w:r>
+            <w:proofErr w:type="spellEnd"/>
+          </w:p>
+        </w:tc>
+        <w:tc>
+          <w:tcPr>
+            <w:tcW w:w="4786" w:type="dxa"/>
+          </w:tcPr>
+          <w:p>
+            <w:pPr>
+              <w:cnfStyle w:val="000000100000" w:firstRow="0" w:lastRow="0" w:firstColumn="0" w:lastColumn="0" w:oddVBand="0" w:evenVBand="0" w:oddHBand="1" w:evenHBand="0" w:firstRowFirstColumn="0" w:firstRowLastColumn="0" w:lastRowFirstColumn="0" w:lastRowLastColumn="0"/>
+              <w:rPr>
+                <w:lang w:val="en-US"/>
+              </w:rPr>
+            </w:pPr>
+            <w:proofErr w:type="spellStart"/>
+            <w:r>
+              <w:rPr>
+                <w:lang w:val="en-US"/>
+              </w:rPr>
+              <w:t>int</w:t>
+            </w:r>
+            <w:proofErr w:type="spellEnd"/>
+            <w:r>
+              <w:rPr>
+                <w:lang w:val="en-US"/>
+              </w:rPr>
+              <w:t>(11)</w:t>
+            </w:r>
+          </w:p>
+        </w:tc>
+      </w:tr>
+      <w:tr>
+        <w:tc>
+          <w:tcPr>
+            <w:cnfStyle w:val="001000000000" w:firstRow="0" w:lastRow="0" w:firstColumn="1" w:lastColumn="0" w:oddVBand="0" w:evenVBand="0" w:oddHBand="0" w:evenHBand="0" w:firstRowFirstColumn="0" w:firstRowLastColumn="0" w:lastRowFirstColumn="0" w:lastRowLastColumn="0"/>
+            <w:tcW w:w="4785" w:type="dxa"/>
+          </w:tcPr>
+          <w:p>
+            <w:pPr>
+              <w:rPr>
+                <w:lang w:val="en-US"/>
+              </w:rPr>
+            </w:pPr>
+            <w:proofErr w:type="spellStart"/>
+            <w:r>
+              <w:rPr>
+                <w:lang w:val="en-US"/>
+              </w:rPr>
+              <w:t>id_user</w:t>
+            </w:r>
+            <w:proofErr w:type="spellEnd"/>
+          </w:p>
+        </w:tc>
+        <w:tc>
+          <w:tcPr>
+            <w:tcW w:w="4786" w:type="dxa"/>
+          </w:tcPr>
+          <w:p>
+            <w:pPr>
+              <w:cnfStyle w:val="000000000000" w:firstRow="0" w:lastRow="0" w:firstColumn="0" w:lastColumn="0" w:oddVBand="0" w:evenVBand="0" w:oddHBand="0" w:evenHBand="0" w:firstRowFirstColumn="0" w:firstRowLastColumn="0" w:lastRowFirstColumn="0" w:lastRowLastColumn="0"/>
+              <w:rPr>
+                <w:lang w:val="en-US"/>
+              </w:rPr>
+            </w:pPr>
+            <w:proofErr w:type="spellStart"/>
+            <w:r>
+              <w:rPr>
+                <w:lang w:val="en-US"/>
+              </w:rPr>
+              <w:t>int</w:t>
+            </w:r>
+            <w:proofErr w:type="spellEnd"/>
+            <w:r>
+              <w:rPr>
+                <w:lang w:val="en-US"/>
+              </w:rPr>
+              <w:t>(11)</w:t>
+            </w:r>
+          </w:p>
+        </w:tc>
+      </w:tr>
+      <w:tr>
+        <w:trPr>
+          <w:cnfStyle w:val="000000100000" w:firstRow="0" w:lastRow="0" w:firstColumn="0" w:lastColumn="0" w:oddVBand="0" w:evenVBand="0" w:oddHBand="1" w:evenHBand="0" w:firstRowFirstColumn="0" w:firstRowLastColumn="0" w:lastRowFirstColumn="0" w:lastRowLastColumn="0"/>
+        </w:trPr>
+        <w:tc>
+          <w:tcPr>
+            <w:cnfStyle w:val="001000000000" w:firstRow="0" w:lastRow="0" w:firstColumn="1" w:lastColumn="0" w:oddVBand="0" w:evenVBand="0" w:oddHBand="0" w:evenHBand="0" w:firstRowFirstColumn="0" w:firstRowLastColumn="0" w:lastRowFirstColumn="0" w:lastRowLastColumn="0"/>
+            <w:tcW w:w="4785" w:type="dxa"/>
+          </w:tcPr>
+          <w:p>
+            <w:pPr>
+              <w:rPr>
+                <w:lang w:val="en-US"/>
+              </w:rPr>
+            </w:pPr>
+            <w:proofErr w:type="spellStart"/>
+            <w:r>
+              <w:rPr>
+                <w:lang w:val="en-US"/>
+              </w:rPr>
+              <w:t>ordertime</w:t>
+            </w:r>
+            <w:proofErr w:type="spellEnd"/>
+          </w:p>
+        </w:tc>
+        <w:tc>
+          <w:tcPr>
+            <w:tcW w:w="4786" w:type="dxa"/>
+          </w:tcPr>
+          <w:p>
+            <w:pPr>
+              <w:cnfStyle w:val="000000100000" w:firstRow="0" w:lastRow="0" w:firstColumn="0" w:lastColumn="0" w:oddVBand="0" w:evenVBand="0" w:oddHBand="1" w:evenHBand="0" w:firstRowFirstColumn="0" w:firstRowLastColumn="0" w:lastRowFirstColumn="0" w:lastRowLastColumn="0"/>
+              <w:rPr>
+                <w:lang w:val="en-US"/>
+              </w:rPr>
+            </w:pPr>
+            <w:proofErr w:type="spellStart"/>
+            <w:r>
+              <w:rPr>
+                <w:lang w:val="en-US"/>
+              </w:rPr>
+              <w:t>datetime</w:t>
+            </w:r>
+            <w:proofErr w:type="spellEnd"/>
+            <w:r>
+              <w:rPr>
+                <w:lang w:val="en-US"/>
+              </w:rPr>
+              <w:tab/>
+            </w:r>
+          </w:p>
+        </w:tc>
+      </w:tr>
+      <w:tr>
+        <w:tc>
+          <w:tcPr>
+            <w:cnfStyle w:val="001000000000" w:firstRow="0" w:lastRow="0" w:firstColumn="1" w:lastColumn="0" w:oddVBand="0" w:evenVBand="0" w:oddHBand="0" w:evenHBand="0" w:firstRowFirstColumn="0" w:firstRowLastColumn="0" w:lastRowFirstColumn="0" w:lastRowLastColumn="0"/>
+            <w:tcW w:w="4785" w:type="dxa"/>
+          </w:tcPr>
+          <w:p>
+            <w:pPr>
+              <w:rPr>
+                <w:lang w:val="en-US"/>
+              </w:rPr>
+            </w:pPr>
+            <w:r>
+              <w:rPr>
+                <w:lang w:val="en-US"/>
+              </w:rPr>
+              <w:t>number</w:t>
+            </w:r>
+          </w:p>
+        </w:tc>
+        <w:tc>
+          <w:tcPr>
+            <w:tcW w:w="4786" w:type="dxa"/>
+          </w:tcPr>
+          <w:p>
+            <w:pPr>
+              <w:cnfStyle w:val="000000000000" w:firstRow="0" w:lastRow="0" w:firstColumn="0" w:lastColumn="0" w:oddVBand="0" w:evenVBand="0" w:oddHBand="0" w:evenHBand="0" w:firstRowFirstColumn="0" w:firstRowLastColumn="0" w:lastRowFirstColumn="0" w:lastRowLastColumn="0"/>
+              <w:rPr>
+                <w:lang w:val="en-US"/>
+              </w:rPr>
+            </w:pPr>
+            <w:proofErr w:type="spellStart"/>
+            <w:r>
+              <w:rPr>
+                <w:lang w:val="en-US"/>
+              </w:rPr>
+              <w:t>int</w:t>
+            </w:r>
+            <w:proofErr w:type="spellEnd"/>
+            <w:r>
+              <w:rPr>
+                <w:lang w:val="en-US"/>
+              </w:rPr>
+              <w:t>(11)</w:t>
+            </w:r>
+          </w:p>
+        </w:tc>
+      </w:tr>
+      <w:tr>
+        <w:trPr>
+          <w:cnfStyle w:val="000000100000" w:firstRow="0" w:lastRow="0" w:firstColumn="0" w:lastColumn="0" w:oddVBand="0" w:evenVBand="0" w:oddHBand="1" w:evenHBand="0" w:firstRowFirstColumn="0" w:firstRowLastColumn="0" w:lastRowFirstColumn="0" w:lastRowLastColumn="0"/>
+        </w:trPr>
+        <w:tc>
+          <w:tcPr>
+            <w:cnfStyle w:val="001000000000" w:firstRow="0" w:lastRow="0" w:firstColumn="1" w:lastColumn="0" w:oddVBand="0" w:evenVBand="0" w:oddHBand="0" w:evenHBand="0" w:firstRowFirstColumn="0" w:firstRowLastColumn="0" w:lastRowFirstColumn="0" w:lastRowLastColumn="0"/>
+            <w:tcW w:w="4785" w:type="dxa"/>
+          </w:tcPr>
+          <w:p>
+            <w:pPr>
+              <w:rPr>
+                <w:lang w:val="en-US"/>
+              </w:rPr>
+            </w:pPr>
+            <w:proofErr w:type="spellStart"/>
+            <w:r>
+              <w:rPr>
+                <w:lang w:val="en-US"/>
+              </w:rPr>
+              <w:t>id_product</w:t>
+            </w:r>
+            <w:proofErr w:type="spellEnd"/>
+          </w:p>
+        </w:tc>
+        <w:tc>
+          <w:tcPr>
+            <w:tcW w:w="4786" w:type="dxa"/>
+          </w:tcPr>
+          <w:p>
+            <w:pPr>
+              <w:cnfStyle w:val="000000100000" w:firstRow="0" w:lastRow="0" w:firstColumn="0" w:lastColumn="0" w:oddVBand="0" w:evenVBand="0" w:oddHBand="1" w:evenHBand="0" w:firstRowFirstColumn="0" w:firstRowLastColumn="0" w:lastRowFirstColumn="0" w:lastRowLastColumn="0"/>
+              <w:rPr>
+                <w:lang w:val="en-US"/>
+              </w:rPr>
+            </w:pPr>
+            <w:proofErr w:type="spellStart"/>
+            <w:r>
+              <w:rPr>
+                <w:lang w:val="en-US"/>
+              </w:rPr>
+              <w:t>int</w:t>
+            </w:r>
+            <w:proofErr w:type="spellEnd"/>
+            <w:r>
+              <w:rPr>
+                <w:lang w:val="en-US"/>
+              </w:rPr>
+              <w:t>(11)</w:t>
+            </w:r>
+          </w:p>
+        </w:tc>
+      </w:tr>
+    </w:tbl>
+    <w:p>
+      <w:pPr>
+        <w:pStyle w:val="Heading2"/>
+        <w:rPr>
+          <w:lang w:val="en-US"/>
+        </w:rPr>
+      </w:pPr>
+      <w:proofErr w:type="gramStart"/>
+      <w:r>
+        <w:rPr>
+          <w:lang w:val="en-US"/>
+        </w:rPr>
+        <w:t>p</w:t>
+      </w:r>
+      <w:r>
+        <w:rPr>
+          <w:lang w:val="en-US"/>
+        </w:rPr>
+        <w:t>roducts</w:t>
+      </w:r>
+      <w:proofErr w:type="gramEnd"/>
+    </w:p>
+    <w:tbl>
+      <w:tblPr>
+        <w:tblStyle w:val="LightList-Accent1"/>
+        <w:tblW w:w="0" w:type="auto"/>
+        <w:tblLook w:val="04A0" w:firstRow="1" w:lastRow="0" w:firstColumn="1" w:lastColumn="0" w:noHBand="0" w:noVBand="1"/>
+      </w:tblPr>
+      <w:tblGrid>
+        <w:gridCol w:w="4785"/>
+        <w:gridCol w:w="4786"/>
+      </w:tblGrid>
+      <w:tr>
+        <w:trPr>
+          <w:cnfStyle w:val="100000000000" w:firstRow="1" w:lastRow="0" w:firstColumn="0" w:lastColumn="0" w:oddVBand="0" w:evenVBand="0" w:oddHBand="0" w:evenHBand="0" w:firstRowFirstColumn="0" w:firstRowLastColumn="0" w:lastRowFirstColumn="0" w:lastRowLastColumn="0"/>
+        </w:trPr>
+        <w:tc>
+          <w:tcPr>
+            <w:cnfStyle w:val="001000000000" w:firstRow="0" w:lastRow="0" w:firstColumn="1" w:lastColumn="0" w:oddVBand="0" w:evenVBand="0" w:oddHBand="0" w:evenHBand="0" w:firstRowFirstColumn="0" w:firstRowLastColumn="0" w:lastRowFirstColumn="0" w:lastRowLastColumn="0"/>
+            <w:tcW w:w="4785" w:type="dxa"/>
+          </w:tcPr>
+          <w:p>
+            <w:pPr>
+              <w:rPr>
+                <w:lang w:val="en-US"/>
+              </w:rPr>
+            </w:pPr>
+            <w:r>
+              <w:rPr>
+                <w:lang w:val="en-US"/>
+              </w:rPr>
+              <w:t>Name</w:t>
+            </w:r>
+          </w:p>
+        </w:tc>
+        <w:tc>
+          <w:tcPr>
+            <w:tcW w:w="4786" w:type="dxa"/>
+          </w:tcPr>
+          <w:p>
+            <w:pPr>
+              <w:cnfStyle w:val="100000000000" w:firstRow="1" w:lastRow="0" w:firstColumn="0" w:lastColumn="0" w:oddVBand="0" w:evenVBand="0" w:oddHBand="0" w:evenHBand="0" w:firstRowFirstColumn="0" w:firstRowLastColumn="0" w:lastRowFirstColumn="0" w:lastRowLastColumn="0"/>
+              <w:rPr>
+                <w:lang w:val="en-US"/>
+              </w:rPr>
+            </w:pPr>
+            <w:r>
+              <w:rPr>
+                <w:lang w:val="en-US"/>
+              </w:rPr>
+              <w:t>Type</w:t>
+            </w:r>
+          </w:p>
+        </w:tc>
+      </w:tr>
+      <w:tr>
+        <w:trPr>
+          <w:cnfStyle w:val="000000100000" w:firstRow="0" w:lastRow="0" w:firstColumn="0" w:lastColumn="0" w:oddVBand="0" w:evenVBand="0" w:oddHBand="1" w:evenHBand="0" w:firstRowFirstColumn="0" w:firstRowLastColumn="0" w:lastRowFirstColumn="0" w:lastRowLastColumn="0"/>
+        </w:trPr>
+        <w:tc>
+          <w:tcPr>
+            <w:cnfStyle w:val="001000000000" w:firstRow="0" w:lastRow="0" w:firstColumn="1" w:lastColumn="0" w:oddVBand="0" w:evenVBand="0" w:oddHBand="0" w:evenHBand="0" w:firstRowFirstColumn="0" w:firstRowLastColumn="0" w:lastRowFirstColumn="0" w:lastRowLastColumn="0"/>
+            <w:tcW w:w="4785" w:type="dxa"/>
+          </w:tcPr>
+          <w:p>
+            <w:pPr>
+              <w:rPr>
+                <w:lang w:val="en-US"/>
+              </w:rPr>
+            </w:pPr>
+            <w:proofErr w:type="spellStart"/>
+            <w:r>
+              <w:rPr>
+                <w:lang w:val="en-US"/>
+              </w:rPr>
+              <w:t>id_product</w:t>
+            </w:r>
+            <w:proofErr w:type="spellEnd"/>
+          </w:p>
+        </w:tc>
+        <w:tc>
+          <w:tcPr>
+            <w:tcW w:w="4786" w:type="dxa"/>
+          </w:tcPr>
+          <w:p>
+            <w:pPr>
+              <w:cnfStyle w:val="000000100000" w:firstRow="0" w:lastRow="0" w:firstColumn="0" w:lastColumn="0" w:oddVBand="0" w:evenVBand="0" w:oddHBand="1" w:evenHBand="0" w:firstRowFirstColumn="0" w:firstRowLastColumn="0" w:lastRowFirstColumn="0" w:lastRowLastColumn="0"/>
+              <w:rPr>
+                <w:lang w:val="en-US"/>
+              </w:rPr>
+            </w:pPr>
+            <w:proofErr w:type="spellStart"/>
+            <w:r>
+              <w:rPr>
+                <w:lang w:val="en-US"/>
+              </w:rPr>
+              <w:t>int</w:t>
+            </w:r>
+            <w:proofErr w:type="spellEnd"/>
+            <w:r>
+              <w:rPr>
+                <w:lang w:val="en-US"/>
+              </w:rPr>
+              <w:t>(11)</w:t>
+            </w:r>
+          </w:p>
+        </w:tc>
+      </w:tr>
+      <w:tr>
+        <w:tc>
+          <w:tcPr>
+            <w:cnfStyle w:val="001000000000" w:firstRow="0" w:lastRow="0" w:firstColumn="1" w:lastColumn="0" w:oddVBand="0" w:evenVBand="0" w:oddHBand="0" w:evenHBand="0" w:firstRowFirstColumn="0" w:firstRowLastColumn="0" w:lastRowFirstColumn="0" w:lastRowLastColumn="0"/>
+            <w:tcW w:w="4785" w:type="dxa"/>
+          </w:tcPr>
+          <w:p>
+            <w:pPr>
+              <w:rPr>
+                <w:lang w:val="en-US"/>
+              </w:rPr>
+            </w:pPr>
+            <w:r>
+              <w:rPr>
+                <w:lang w:val="en-US"/>
+              </w:rPr>
+              <w:t>name</w:t>
+            </w:r>
+          </w:p>
+        </w:tc>
+        <w:tc>
+          <w:tcPr>
+            <w:tcW w:w="4786" w:type="dxa"/>
+          </w:tcPr>
+          <w:p>
+            <w:pPr>
+              <w:cnfStyle w:val="000000000000" w:firstRow="0" w:lastRow="0" w:firstColumn="0" w:lastColumn="0" w:oddVBand="0" w:evenVBand="0" w:oddHBand="0" w:evenHBand="0" w:firstRowFirstColumn="0" w:firstRowLastColumn="0" w:lastRowFirstColumn="0" w:lastRowLastColumn="0"/>
+              <w:rPr>
+                <w:lang w:val="en-US"/>
+              </w:rPr>
+            </w:pPr>
+            <w:proofErr w:type="spellStart"/>
+            <w:r>
+              <w:rPr>
+                <w:lang w:val="en-US"/>
+              </w:rPr>
+              <w:t>tinytext</w:t>
+            </w:r>
+            <w:proofErr w:type="spellEnd"/>
+          </w:p>
+        </w:tc>
+      </w:tr>
+      <w:tr>
+        <w:trPr>
+          <w:cnfStyle w:val="000000100000" w:firstRow="0" w:lastRow="0" w:firstColumn="0" w:lastColumn="0" w:oddVBand="0" w:evenVBand="0" w:oddHBand="1" w:evenHBand="0" w:firstRowFirstColumn="0" w:firstRowLastColumn="0" w:lastRowFirstColumn="0" w:lastRowLastColumn="0"/>
+        </w:trPr>
+        <w:tc>
+          <w:tcPr>
+            <w:cnfStyle w:val="001000000000" w:firstRow="0" w:lastRow="0" w:firstColumn="1" w:lastColumn="0" w:oddVBand="0" w:evenVBand="0" w:oddHBand="0" w:evenHBand="0" w:firstRowFirstColumn="0" w:firstRowLastColumn="0" w:lastRowFirstColumn="0" w:lastRowLastColumn="0"/>
+            <w:tcW w:w="4785" w:type="dxa"/>
+          </w:tcPr>
+          <w:p>
+            <w:pPr>
+              <w:rPr>
+                <w:lang w:val="en-US"/>
+              </w:rPr>
+            </w:pPr>
+            <w:r>
+              <w:rPr>
+                <w:lang w:val="en-US"/>
+              </w:rPr>
+              <w:t>price</w:t>
+            </w:r>
+          </w:p>
+        </w:tc>
+        <w:tc>
+          <w:tcPr>
+            <w:tcW w:w="4786" w:type="dxa"/>
+          </w:tcPr>
+          <w:p>
+            <w:pPr>
+              <w:cnfStyle w:val="000000100000" w:firstRow="0" w:lastRow="0" w:firstColumn="0" w:lastColumn="0" w:oddVBand="0" w:evenVBand="0" w:oddHBand="1" w:evenHBand="0" w:firstRowFirstColumn="0" w:firstRowLastColumn="0" w:lastRowFirstColumn="0" w:lastRowLastColumn="0"/>
+              <w:rPr>
+                <w:lang w:val="en-US"/>
+              </w:rPr>
+            </w:pPr>
+            <w:r>
+              <w:rPr>
+                <w:lang w:val="en-US"/>
+              </w:rPr>
+              <w:t>decimal(7,2)</w:t>
+            </w:r>
+          </w:p>
+        </w:tc>
+      </w:tr>
+      <w:tr>
+        <w:tc>
+          <w:tcPr>
+            <w:cnfStyle w:val="001000000000" w:firstRow="0" w:lastRow="0" w:firstColumn="1" w:lastColumn="0" w:oddVBand="0" w:evenVBand="0" w:oddHBand="0" w:evenHBand="0" w:firstRowFirstColumn="0" w:firstRowLastColumn="0" w:lastRowFirstColumn="0" w:lastRowLastColumn="0"/>
+            <w:tcW w:w="4785" w:type="dxa"/>
+          </w:tcPr>
+          <w:p>
+            <w:pPr>
+              <w:rPr>
+                <w:lang w:val="en-US"/>
+              </w:rPr>
+            </w:pPr>
+            <w:r>
+              <w:rPr>
+                <w:lang w:val="en-US"/>
+              </w:rPr>
+              <w:t>count</w:t>
+            </w:r>
+          </w:p>
+        </w:tc>
+        <w:tc>
+          <w:tcPr>
+            <w:tcW w:w="4786" w:type="dxa"/>
+          </w:tcPr>
+          <w:p>
+            <w:pPr>
+              <w:cnfStyle w:val="000000000000" w:firstRow="0" w:lastRow="0" w:firstColumn="0" w:lastColumn="0" w:oddVBand="0" w:evenVBand="0" w:oddHBand="0" w:evenHBand="0" w:firstRowFirstColumn="0" w:firstRowLastColumn="0" w:lastRowFirstColumn="0" w:lastRowLastColumn="0"/>
+              <w:rPr>
+                <w:lang w:val="en-US"/>
+              </w:rPr>
+            </w:pPr>
+            <w:proofErr w:type="spellStart"/>
+            <w:r>
+              <w:rPr>
+                <w:lang w:val="en-US"/>
+              </w:rPr>
+              <w:t>int</w:t>
+            </w:r>
+            <w:proofErr w:type="spellEnd"/>
+            <w:r>
+              <w:rPr>
+                <w:lang w:val="en-US"/>
+              </w:rPr>
+              <w:t>(11)</w:t>
+            </w:r>
+          </w:p>
+        </w:tc>
+      </w:tr>
+      <w:tr>
+        <w:trPr>
+          <w:cnfStyle w:val="000000100000" w:firstRow="0" w:lastRow="0" w:firstColumn="0" w:lastColumn="0" w:oddVBand="0" w:evenVBand="0" w:oddHBand="1" w:evenHBand="0" w:firstRowFirstColumn="0" w:firstRowLastColumn="0" w:lastRowFirstColumn="0" w:lastRowLastColumn="0"/>
+        </w:trPr>
+        <w:tc>
+          <w:tcPr>
+            <w:cnfStyle w:val="001000000000" w:firstRow="0" w:lastRow="0" w:firstColumn="1" w:lastColumn="0" w:oddVBand="0" w:evenVBand="0" w:oddHBand="0" w:evenHBand="0" w:firstRowFirstColumn="0" w:firstRowLastColumn="0" w:lastRowFirstColumn="0" w:lastRowLastColumn="0"/>
+            <w:tcW w:w="4785" w:type="dxa"/>
+          </w:tcPr>
+          <w:p>
+            <w:pPr>
+              <w:rPr>
+                <w:lang w:val="en-US"/>
+              </w:rPr>
+            </w:pPr>
+            <w:r>
+              <w:rPr>
+                <w:lang w:val="en-US"/>
+              </w:rPr>
+              <w:t>mark</w:t>
+            </w:r>
+          </w:p>
+        </w:tc>
+        <w:tc>
+          <w:tcPr>
+            <w:tcW w:w="4786" w:type="dxa"/>
+          </w:tcPr>
+          <w:p>
+            <w:pPr>
+              <w:cnfStyle w:val="000000100000" w:firstRow="0" w:lastRow="0" w:firstColumn="0" w:lastColumn="0" w:oddVBand="0" w:evenVBand="0" w:oddHBand="1" w:evenHBand="0" w:firstRowFirstColumn="0" w:firstRowLastColumn="0" w:lastRowFirstColumn="0" w:lastRowLastColumn="0"/>
+              <w:rPr>
+                <w:lang w:val="en-US"/>
+              </w:rPr>
+            </w:pPr>
+            <w:r>
+              <w:rPr>
+                <w:lang w:val="en-US"/>
+              </w:rPr>
+              <w:t>float(4,1)</w:t>
+            </w:r>
+          </w:p>
+        </w:tc>
+      </w:tr>
+      <w:tr>
+        <w:tc>
+          <w:tcPr>
+            <w:cnfStyle w:val="001000000000" w:firstRow="0" w:lastRow="0" w:firstColumn="1" w:lastColumn="0" w:oddVBand="0" w:evenVBand="0" w:oddHBand="0" w:evenHBand="0" w:firstRowFirstColumn="0" w:firstRowLastColumn="0" w:lastRowFirstColumn="0" w:lastRowLastColumn="0"/>
+            <w:tcW w:w="4785" w:type="dxa"/>
+          </w:tcPr>
+          <w:p>
+            <w:pPr>
+              <w:rPr>
+                <w:lang w:val="en-US"/>
+              </w:rPr>
+            </w:pPr>
+            <w:r>
+              <w:rPr>
+                <w:lang w:val="en-US"/>
+              </w:rPr>
+              <w:t>description</w:t>
+            </w:r>
+          </w:p>
+        </w:tc>
+        <w:tc>
+          <w:tcPr>
+            <w:tcW w:w="4786" w:type="dxa"/>
+          </w:tcPr>
+          <w:p>
+            <w:pPr>
+              <w:cnfStyle w:val="000000000000" w:firstRow="0" w:lastRow="0" w:firstColumn="0" w:lastColumn="0" w:oddVBand="0" w:evenVBand="0" w:oddHBand="0" w:evenHBand="0" w:firstRowFirstColumn="0" w:firstRowLastColumn="0" w:lastRowFirstColumn="0" w:lastRowLastColumn="0"/>
+              <w:rPr>
+                <w:lang w:val="en-US"/>
+              </w:rPr>
+            </w:pPr>
+            <w:r>
+              <w:rPr>
+                <w:lang w:val="en-US"/>
+              </w:rPr>
+              <w:t>text</w:t>
+            </w:r>
+          </w:p>
+        </w:tc>
+      </w:tr>
+      <w:tr>
+        <w:trPr>
+          <w:cnfStyle w:val="000000100000" w:firstRow="0" w:lastRow="0" w:firstColumn="0" w:lastColumn="0" w:oddVBand="0" w:evenVBand="0" w:oddHBand="1" w:evenHBand="0" w:firstRowFirstColumn="0" w:firstRowLastColumn="0" w:lastRowFirstColumn="0" w:lastRowLastColumn="0"/>
+        </w:trPr>
+        <w:tc>
+          <w:tcPr>
+            <w:cnfStyle w:val="001000000000" w:firstRow="0" w:lastRow="0" w:firstColumn="1" w:lastColumn="0" w:oddVBand="0" w:evenVBand="0" w:oddHBand="0" w:evenHBand="0" w:firstRowFirstColumn="0" w:firstRowLastColumn="0" w:lastRowFirstColumn="0" w:lastRowLastColumn="0"/>
+            <w:tcW w:w="4785" w:type="dxa"/>
+          </w:tcPr>
+          <w:p>
+            <w:pPr>
+              <w:rPr>
+                <w:lang w:val="en-US"/>
+              </w:rPr>
+            </w:pPr>
+            <w:proofErr w:type="spellStart"/>
+            <w:r>
+              <w:rPr>
+                <w:lang w:val="en-US"/>
+              </w:rPr>
+              <w:t>id_catalog</w:t>
+            </w:r>
+            <w:proofErr w:type="spellEnd"/>
+          </w:p>
+        </w:tc>
+        <w:tc>
+          <w:tcPr>
+            <w:tcW w:w="4786" w:type="dxa"/>
+          </w:tcPr>
+          <w:p>
+            <w:pPr>
+              <w:cnfStyle w:val="000000100000" w:firstRow="0" w:lastRow="0" w:firstColumn="0" w:lastColumn="0" w:oddVBand="0" w:evenVBand="0" w:oddHBand="1" w:evenHBand="0" w:firstRowFirstColumn="0" w:firstRowLastColumn="0" w:lastRowFirstColumn="0" w:lastRowLastColumn="0"/>
+              <w:rPr>
+                <w:lang w:val="en-US"/>
+              </w:rPr>
+            </w:pPr>
+            <w:proofErr w:type="spellStart"/>
+            <w:r>
+              <w:rPr>
+                <w:lang w:val="en-US"/>
+              </w:rPr>
+              <w:t>int</w:t>
+            </w:r>
+            <w:proofErr w:type="spellEnd"/>
+            <w:r>
+              <w:rPr>
+                <w:lang w:val="en-US"/>
+              </w:rPr>
+              <w:t>(11)</w:t>
+            </w:r>
+          </w:p>
+        </w:tc>
+      </w:tr>
+    </w:tbl>
+    <w:p>
+      <w:pPr>
+        <w:pStyle w:val="Heading2"/>
+        <w:rPr>
+          <w:lang w:val="en-US"/>
+        </w:rPr>
+      </w:pPr>
+      <w:proofErr w:type="gramStart"/>
+      <w:r>
+        <w:rPr>
+          <w:lang w:val="en-US"/>
+        </w:rPr>
+        <w:t>u</w:t>
+      </w:r>
+      <w:r>
+        <w:rPr>
+          <w:lang w:val="en-US"/>
+        </w:rPr>
+        <w:t>sers</w:t>
+      </w:r>
+      <w:proofErr w:type="gramEnd"/>
+    </w:p>
+    <w:tbl>
+      <w:tblPr>
+        <w:tblStyle w:val="LightList-Accent1"/>
+        <w:tblW w:w="0" w:type="auto"/>
+        <w:tblLook w:val="04A0" w:firstRow="1" w:lastRow="0" w:firstColumn="1" w:lastColumn="0" w:noHBand="0" w:noVBand="1"/>
+      </w:tblPr>
+      <w:tblGrid>
+        <w:gridCol w:w="4785"/>
+        <w:gridCol w:w="4786"/>
+      </w:tblGrid>
+      <w:tr>
+        <w:trPr>
+          <w:cnfStyle w:val="100000000000" w:firstRow="1" w:lastRow="0" w:firstColumn="0" w:lastColumn="0" w:oddVBand="0" w:evenVBand="0" w:oddHBand="0" w:evenHBand="0" w:firstRowFirstColumn="0" w:firstRowLastColumn="0" w:lastRowFirstColumn="0" w:lastRowLastColumn="0"/>
+        </w:trPr>
+        <w:tc>
+          <w:tcPr>
+            <w:cnfStyle w:val="001000000000" w:firstRow="0" w:lastRow="0" w:firstColumn="1" w:lastColumn="0" w:oddVBand="0" w:evenVBand="0" w:oddHBand="0" w:evenHBand="0" w:firstRowFirstColumn="0" w:firstRowLastColumn="0" w:lastRowFirstColumn="0" w:lastRowLastColumn="0"/>
+            <w:tcW w:w="4785" w:type="dxa"/>
+          </w:tcPr>
+          <w:p>
+            <w:pPr>
+              <w:rPr>
+                <w:lang w:val="en-US"/>
+              </w:rPr>
+            </w:pPr>
+            <w:r>
+              <w:rPr>
+                <w:lang w:val="en-US"/>
+              </w:rPr>
+              <w:t>Name</w:t>
+            </w:r>
+          </w:p>
+        </w:tc>
+        <w:tc>
+          <w:tcPr>
+            <w:tcW w:w="4786" w:type="dxa"/>
+          </w:tcPr>
+          <w:p>
+            <w:pPr>
+              <w:cnfStyle w:val="100000000000" w:firstRow="1" w:lastRow="0" w:firstColumn="0" w:lastColumn="0" w:oddVBand="0" w:evenVBand="0" w:oddHBand="0" w:evenHBand="0" w:firstRowFirstColumn="0" w:firstRowLastColumn="0" w:lastRowFirstColumn="0" w:lastRowLastColumn="0"/>
+              <w:rPr>
+                <w:lang w:val="en-US"/>
+              </w:rPr>
+            </w:pPr>
+            <w:r>
+              <w:rPr>
+                <w:lang w:val="en-US"/>
+              </w:rPr>
+              <w:t>Type</w:t>
+            </w:r>
+          </w:p>
+        </w:tc>
+      </w:tr>
+      <w:tr>
+        <w:trPr>
+          <w:cnfStyle w:val="000000100000" w:firstRow="0" w:lastRow="0" w:firstColumn="0" w:lastColumn="0" w:oddVBand="0" w:evenVBand="0" w:oddHBand="1" w:evenHBand="0" w:firstRowFirstColumn="0" w:firstRowLastColumn="0" w:lastRowFirstColumn="0" w:lastRowLastColumn="0"/>
+        </w:trPr>
+        <w:tc>
+          <w:tcPr>
+            <w:cnfStyle w:val="001000000000" w:firstRow="0" w:lastRow="0" w:firstColumn="1" w:lastColumn="0" w:oddVBand="0" w:evenVBand="0" w:oddHBand="0" w:evenHBand="0" w:firstRowFirstColumn="0" w:firstRowLastColumn="0" w:lastRowFirstColumn="0" w:lastRowLastColumn="0"/>
+            <w:tcW w:w="4785" w:type="dxa"/>
+          </w:tcPr>
+          <w:p>
+            <w:pPr>
+              <w:rPr>
+                <w:lang w:val="en-US"/>
+              </w:rPr>
+            </w:pPr>
+            <w:proofErr w:type="spellStart"/>
+            <w:r>
+              <w:rPr>
+                <w:lang w:val="en-US"/>
+              </w:rPr>
+              <w:t>id_user</w:t>
+            </w:r>
+            <w:proofErr w:type="spellEnd"/>
+          </w:p>
+        </w:tc>
+        <w:tc>
+          <w:tcPr>
+            <w:tcW w:w="4786" w:type="dxa"/>
+          </w:tcPr>
+          <w:p>
+            <w:pPr>
+              <w:cnfStyle w:val="000000100000" w:firstRow="0" w:lastRow="0" w:firstColumn="0" w:lastColumn="0" w:oddVBand="0" w:evenVBand="0" w:oddHBand="1" w:evenHBand="0" w:firstRowFirstColumn="0" w:firstRowLastColumn="0" w:lastRowFirstColumn="0" w:lastRowLastColumn="0"/>
+              <w:rPr>
+                <w:lang w:val="en-US"/>
+              </w:rPr>
+            </w:pPr>
+            <w:proofErr w:type="spellStart"/>
+            <w:r>
+              <w:rPr>
+                <w:lang w:val="en-US"/>
+              </w:rPr>
+              <w:t>int</w:t>
+            </w:r>
+            <w:proofErr w:type="spellEnd"/>
+            <w:r>
+              <w:rPr>
+                <w:lang w:val="en-US"/>
+              </w:rPr>
+              <w:t>(11)</w:t>
+            </w:r>
+          </w:p>
+        </w:tc>
+      </w:tr>
+      <w:tr>
+        <w:tc>
+          <w:tcPr>
+            <w:cnfStyle w:val="001000000000" w:firstRow="0" w:lastRow="0" w:firstColumn="1" w:lastColumn="0" w:oddVBand="0" w:evenVBand="0" w:oddHBand="0" w:evenHBand="0" w:firstRowFirstColumn="0" w:firstRowLastColumn="0" w:lastRowFirstColumn="0" w:lastRowLastColumn="0"/>
+            <w:tcW w:w="4785" w:type="dxa"/>
+          </w:tcPr>
+          <w:p>
+            <w:pPr>
+              <w:rPr>
+                <w:lang w:val="en-US"/>
+              </w:rPr>
+            </w:pPr>
+            <w:r>
+              <w:rPr>
+                <w:lang w:val="en-US"/>
+              </w:rPr>
+              <w:t>surname</w:t>
+            </w:r>
+          </w:p>
+        </w:tc>
+        <w:tc>
+          <w:tcPr>
+            <w:tcW w:w="4786" w:type="dxa"/>
+          </w:tcPr>
+          <w:p>
+            <w:pPr>
+              <w:cnfStyle w:val="000000000000" w:firstRow="0" w:lastRow="0" w:firstColumn="0" w:lastColumn="0" w:oddVBand="0" w:evenVBand="0" w:oddHBand="0" w:evenHBand="0" w:firstRowFirstColumn="0" w:firstRowLastColumn="0" w:lastRowFirstColumn="0" w:lastRowLastColumn="0"/>
+              <w:rPr>
+                <w:lang w:val="en-US"/>
+              </w:rPr>
+            </w:pPr>
+            <w:proofErr w:type="spellStart"/>
+            <w:r>
+              <w:rPr>
+                <w:lang w:val="en-US"/>
+              </w:rPr>
+              <w:t>tinytext</w:t>
+            </w:r>
+            <w:proofErr w:type="spellEnd"/>
+          </w:p>
+        </w:tc>
+      </w:tr>
+      <w:tr>
+        <w:trPr>
+          <w:cnfStyle w:val="000000100000" w:firstRow="0" w:lastRow="0" w:firstColumn="0" w:lastColumn="0" w:oddVBand="0" w:evenVBand="0" w:oddHBand="1" w:evenHBand="0" w:firstRowFirstColumn="0" w:firstRowLastColumn="0" w:lastRowFirstColumn="0" w:lastRowLastColumn="0"/>
+        </w:trPr>
+        <w:tc>
+          <w:tcPr>
+            <w:cnfStyle w:val="001000000000" w:firstRow="0" w:lastRow="0" w:firstColumn="1" w:lastColumn="0" w:oddVBand="0" w:evenVBand="0" w:oddHBand="0" w:evenHBand="0" w:firstRowFirstColumn="0" w:firstRowLastColumn="0" w:lastRowFirstColumn="0" w:lastRowLastColumn="0"/>
+            <w:tcW w:w="4785" w:type="dxa"/>
+          </w:tcPr>
+          <w:p>
+            <w:pPr>
+              <w:rPr>
+                <w:lang w:val="en-US"/>
+              </w:rPr>
+            </w:pPr>
+            <w:r>
+              <w:rPr>
+                <w:lang w:val="en-US"/>
+              </w:rPr>
+              <w:t>patronymic</w:t>
+            </w:r>
+          </w:p>
+        </w:tc>
+        <w:tc>
+          <w:tcPr>
+            <w:tcW w:w="4786" w:type="dxa"/>
+          </w:tcPr>
+          <w:p>
+            <w:pPr>
+              <w:cnfStyle w:val="000000100000" w:firstRow="0" w:lastRow="0" w:firstColumn="0" w:lastColumn="0" w:oddVBand="0" w:evenVBand="0" w:oddHBand="1" w:evenHBand="0" w:firstRowFirstColumn="0" w:firstRowLastColumn="0" w:lastRowFirstColumn="0" w:lastRowLastColumn="0"/>
+              <w:rPr>
+                <w:lang w:val="en-US"/>
+              </w:rPr>
+            </w:pPr>
+            <w:proofErr w:type="spellStart"/>
+            <w:r>
+              <w:rPr>
+                <w:lang w:val="en-US"/>
+              </w:rPr>
+              <w:t>tinytext</w:t>
+            </w:r>
+            <w:proofErr w:type="spellEnd"/>
+          </w:p>
+        </w:tc>
+      </w:tr>
+      <w:tr>
+        <w:tc>
+          <w:tcPr>
+            <w:cnfStyle w:val="001000000000" w:firstRow="0" w:lastRow="0" w:firstColumn="1" w:lastColumn="0" w:oddVBand="0" w:evenVBand="0" w:oddHBand="0" w:evenHBand="0" w:firstRowFirstColumn="0" w:firstRowLastColumn="0" w:lastRowFirstColumn="0" w:lastRowLastColumn="0"/>
+            <w:tcW w:w="4785" w:type="dxa"/>
+          </w:tcPr>
+          <w:p>
+            <w:pPr>
+              <w:rPr>
+                <w:lang w:val="en-US"/>
+              </w:rPr>
+            </w:pPr>
+            <w:r>
+              <w:rPr>
+                <w:lang w:val="en-US"/>
+              </w:rPr>
+              <w:t>name</w:t>
+            </w:r>
+          </w:p>
+        </w:tc>
+        <w:tc>
+          <w:tcPr>
+            <w:tcW w:w="4786" w:type="dxa"/>
+          </w:tcPr>
+          <w:p>
+            <w:pPr>
+              <w:cnfStyle w:val="000000000000" w:firstRow="0" w:lastRow="0" w:firstColumn="0" w:lastColumn="0" w:oddVBand="0" w:evenVBand="0" w:oddHBand="0" w:evenHBand="0" w:firstRowFirstColumn="0" w:firstRowLastColumn="0" w:lastRowFirstColumn="0" w:lastRowLastColumn="0"/>
+              <w:rPr>
+                <w:lang w:val="en-US"/>
+              </w:rPr>
+            </w:pPr>
+            <w:proofErr w:type="spellStart"/>
+            <w:r>
+              <w:rPr>
+                <w:lang w:val="en-US"/>
+              </w:rPr>
+              <w:t>tinytext</w:t>
+            </w:r>
+            <w:proofErr w:type="spellEnd"/>
+          </w:p>
+        </w:tc>
+      </w:tr>
+      <w:tr>
+        <w:trPr>
+          <w:cnfStyle w:val="000000100000" w:firstRow="0" w:lastRow="0" w:firstColumn="0" w:lastColumn="0" w:oddVBand="0" w:evenVBand="0" w:oddHBand="1" w:evenHBand="0" w:firstRowFirstColumn="0" w:firstRowLastColumn="0" w:lastRowFirstColumn="0" w:lastRowLastColumn="0"/>
+        </w:trPr>
+        <w:tc>
+          <w:tcPr>
+            <w:cnfStyle w:val="001000000000" w:firstRow="0" w:lastRow="0" w:firstColumn="1" w:lastColumn="0" w:oddVBand="0" w:evenVBand="0" w:oddHBand="0" w:evenHBand="0" w:firstRowFirstColumn="0" w:firstRowLastColumn="0" w:lastRowFirstColumn="0" w:lastRowLastColumn="0"/>
+            <w:tcW w:w="4785" w:type="dxa"/>
+          </w:tcPr>
+          <w:p>
+            <w:pPr>
+              <w:rPr>
+                <w:lang w:val="en-US"/>
+              </w:rPr>
+            </w:pPr>
+            <w:r>
+              <w:rPr>
+                <w:lang w:val="en-US"/>
+              </w:rPr>
+              <w:t>phone</w:t>
+            </w:r>
+          </w:p>
+        </w:tc>
+        <w:tc>
+          <w:tcPr>
+            <w:tcW w:w="4786" w:type="dxa"/>
+          </w:tcPr>
+          <w:p>
+            <w:pPr>
+              <w:cnfStyle w:val="000000100000" w:firstRow="0" w:lastRow="0" w:firstColumn="0" w:lastColumn="0" w:oddVBand="0" w:evenVBand="0" w:oddHBand="1" w:evenHBand="0" w:firstRowFirstColumn="0" w:firstRowLastColumn="0" w:lastRowFirstColumn="0" w:lastRowLastColumn="0"/>
+              <w:rPr>
+                <w:lang w:val="en-US"/>
+              </w:rPr>
+            </w:pPr>
+            <w:r>
+              <w:rPr>
+                <w:lang w:val="en-US"/>
+              </w:rPr>
+              <w:t>varchar(12)</w:t>
+            </w:r>
+          </w:p>
+        </w:tc>
+      </w:tr>
+      <w:tr>
+        <w:tc>
+          <w:tcPr>
+            <w:cnfStyle w:val="001000000000" w:firstRow="0" w:lastRow="0" w:firstColumn="1" w:lastColumn="0" w:oddVBand="0" w:evenVBand="0" w:oddHBand="0" w:evenHBand="0" w:firstRowFirstColumn="0" w:firstRowLastColumn="0" w:lastRowFirstColumn="0" w:lastRowLastColumn="0"/>
+            <w:tcW w:w="4785" w:type="dxa"/>
+          </w:tcPr>
+          <w:p>
+            <w:pPr>
+              <w:rPr>
+                <w:lang w:val="en-US"/>
+              </w:rPr>
+            </w:pPr>
+            <w:r>
+              <w:rPr>
+                <w:lang w:val="en-US"/>
+              </w:rPr>
+              <w:t>email</w:t>
+            </w:r>
+          </w:p>
+        </w:tc>
+        <w:tc>
+          <w:tcPr>
+            <w:tcW w:w="4786" w:type="dxa"/>
+          </w:tcPr>
+          <w:p>
+            <w:pPr>
+              <w:cnfStyle w:val="000000000000" w:firstRow="0" w:lastRow="0" w:firstColumn="0" w:lastColumn="0" w:oddVBand="0" w:evenVBand="0" w:oddHBand="0" w:evenHBand="0" w:firstRowFirstColumn="0" w:firstRowLastColumn="0" w:lastRowFirstColumn="0" w:lastRowLastColumn="0"/>
+              <w:rPr>
+                <w:lang w:val="en-US"/>
+              </w:rPr>
+            </w:pPr>
+            <w:proofErr w:type="spellStart"/>
+            <w:r>
+              <w:rPr>
+                <w:lang w:val="en-US"/>
+              </w:rPr>
+              <w:t>tinytext</w:t>
+            </w:r>
+            <w:proofErr w:type="spellEnd"/>
+          </w:p>
+        </w:tc>
+      </w:tr>
+      <w:tr>
+        <w:trPr>
+          <w:cnfStyle w:val="000000100000" w:firstRow="0" w:lastRow="0" w:firstColumn="0" w:lastColumn="0" w:oddVBand="0" w:evenVBand="0" w:oddHBand="1" w:evenHBand="0" w:firstRowFirstColumn="0" w:firstRowLastColumn="0" w:lastRowFirstColumn="0" w:lastRowLastColumn="0"/>
+        </w:trPr>
+        <w:tc>
+          <w:tcPr>
+            <w:cnfStyle w:val="001000000000" w:firstRow="0" w:lastRow="0" w:firstColumn="1" w:lastColumn="0" w:oddVBand="0" w:evenVBand="0" w:oddHBand="0" w:evenHBand="0" w:firstRowFirstColumn="0" w:firstRowLastColumn="0" w:lastRowFirstColumn="0" w:lastRowLastColumn="0"/>
+            <w:tcW w:w="4785" w:type="dxa"/>
+          </w:tcPr>
+          <w:p>
+            <w:pPr>
+              <w:rPr>
+                <w:lang w:val="en-US"/>
+              </w:rPr>
+            </w:pPr>
+            <w:proofErr w:type="spellStart"/>
+            <w:r>
+              <w:rPr>
+                <w:lang w:val="en-US"/>
+              </w:rPr>
+              <w:t>url</w:t>
+            </w:r>
+            <w:proofErr w:type="spellEnd"/>
+          </w:p>
+        </w:tc>
+        <w:tc>
+          <w:tcPr>
+            <w:tcW w:w="4786" w:type="dxa"/>
+          </w:tcPr>
+          <w:p>
+            <w:pPr>
+              <w:cnfStyle w:val="000000100000" w:firstRow="0" w:lastRow="0" w:firstColumn="0" w:lastColumn="0" w:oddVBand="0" w:evenVBand="0" w:oddHBand="1" w:evenHBand="0" w:firstRowFirstColumn="0" w:firstRowLastColumn="0" w:lastRowFirstColumn="0" w:lastRowLastColumn="0"/>
+              <w:rPr>
+                <w:lang w:val="en-US"/>
+              </w:rPr>
+            </w:pPr>
+            <w:proofErr w:type="spellStart"/>
+            <w:r>
+              <w:rPr>
+                <w:lang w:val="en-US"/>
+              </w:rPr>
+              <w:t>tinytext</w:t>
+            </w:r>
+            <w:proofErr w:type="spellEnd"/>
+          </w:p>
+        </w:tc>
+      </w:tr>
+      <w:tr>
+        <w:tc>
+          <w:tcPr>
+            <w:cnfStyle w:val="001000000000" w:firstRow="0" w:lastRow="0" w:firstColumn="1" w:lastColumn="0" w:oddVBand="0" w:evenVBand="0" w:oddHBand="0" w:evenHBand="0" w:firstRowFirstColumn="0" w:firstRowLastColumn="0" w:lastRowFirstColumn="0" w:lastRowLastColumn="0"/>
+            <w:tcW w:w="4785" w:type="dxa"/>
+          </w:tcPr>
+          <w:p>
+            <w:pPr>
+              <w:rPr>
+                <w:lang w:val="en-US"/>
+              </w:rPr>
+            </w:pPr>
+            <w:r>
+              <w:rPr>
+                <w:lang w:val="en-US"/>
+              </w:rPr>
+              <w:t>status</w:t>
+            </w:r>
+          </w:p>
+        </w:tc>
+        <w:tc>
+          <w:tcPr>
+            <w:tcW w:w="4786" w:type="dxa"/>
+          </w:tcPr>
+          <w:p>
+            <w:pPr>
+              <w:cnfStyle w:val="000000000000" w:firstRow="0" w:lastRow="0" w:firstColumn="0" w:lastColumn="0" w:oddVBand="0" w:evenVBand="0" w:oddHBand="0" w:evenHBand="0" w:firstRowFirstColumn="0" w:firstRowLastColumn="0" w:lastRowFirstColumn="0" w:lastRowLastColumn="0"/>
+              <w:rPr>
+                <w:lang w:val="en-US"/>
+              </w:rPr>
+            </w:pPr>
+            <w:proofErr w:type="spellStart"/>
+            <w:r>
+              <w:rPr>
+                <w:lang w:val="en-US"/>
+              </w:rPr>
+              <w:t>enum</w:t>
+            </w:r>
+            <w:proofErr w:type="spellEnd"/>
+            <w:r>
+              <w:rPr>
+                <w:lang w:val="en-US"/>
+              </w:rPr>
+              <w:t>('acti</w:t>
+            </w:r>
+            <w:r>
+              <w:rPr>
+                <w:lang w:val="en-US"/>
+              </w:rPr>
+              <w:t>ve', 'passive', 'lock', 'gold')</w:t>
+            </w:r>
+          </w:p>
+        </w:tc>
+      </w:tr>
+    </w:tbl>
+    <w:p>
+      <w:pPr>
+        <w:rPr>
+          <w:lang w:val="en-US"/>
+        </w:rPr>
+      </w:pPr>
     </w:p>
     <w:sectPr>
       <w:pgSz w:w="11906" w:h="16838"/>
@@ -1379,7 +2814,6 @@
     <w:next w:val="Normal"/>
     <w:link w:val="Heading2Char"/>
     <w:uiPriority w:val="9"/>
-    <w:semiHidden/>
     <w:unhideWhenUsed/>
     <w:qFormat/>
     <w:rsid w:val="001E61A3"/>
@@ -1467,7 +2901,6 @@
     <w:basedOn w:val="DefaultParagraphFont"/>
     <w:link w:val="Heading2"/>
     <w:uiPriority w:val="9"/>
-    <w:semiHidden/>
     <w:rsid w:val="001E61A3"/>
     <w:rPr>
       <w:rFonts w:asciiTheme="majorHAnsi" w:eastAsiaTheme="majorEastAsia" w:hAnsiTheme="majorHAnsi" w:cstheme="majorBidi"/>
@@ -1501,6 +2934,207 @@
       <w:ind w:left="720"/>
       <w:contextualSpacing/>
     </w:pPr>
+  </w:style>
+  <w:style w:type="character" w:styleId="Hyperlink">
+    <w:name w:val="Hyperlink"/>
+    <w:basedOn w:val="DefaultParagraphFont"/>
+    <w:uiPriority w:val="99"/>
+    <w:semiHidden/>
+    <w:unhideWhenUsed/>
+    <w:rsid w:val="00B607A0"/>
+    <w:rPr>
+      <w:color w:val="0000FF"/>
+      <w:u w:val="single"/>
+    </w:rPr>
+  </w:style>
+  <w:style w:type="table" w:styleId="TableGrid">
+    <w:name w:val="Table Grid"/>
+    <w:basedOn w:val="TableNormal"/>
+    <w:uiPriority w:val="59"/>
+    <w:rsid w:val="002757A2"/>
+    <w:pPr>
+      <w:spacing w:after="0" w:line="240" w:lineRule="auto"/>
+    </w:pPr>
+    <w:tblPr>
+      <w:tblBorders>
+        <w:top w:val="single" w:sz="4" w:space="0" w:color="auto"/>
+        <w:left w:val="single" w:sz="4" w:space="0" w:color="auto"/>
+        <w:bottom w:val="single" w:sz="4" w:space="0" w:color="auto"/>
+        <w:right w:val="single" w:sz="4" w:space="0" w:color="auto"/>
+        <w:insideH w:val="single" w:sz="4" w:space="0" w:color="auto"/>
+        <w:insideV w:val="single" w:sz="4" w:space="0" w:color="auto"/>
+      </w:tblBorders>
+    </w:tblPr>
+  </w:style>
+  <w:style w:type="table" w:styleId="LightList">
+    <w:name w:val="Light List"/>
+    <w:basedOn w:val="TableNormal"/>
+    <w:uiPriority w:val="61"/>
+    <w:rsid w:val="002757A2"/>
+    <w:pPr>
+      <w:spacing w:after="0" w:line="240" w:lineRule="auto"/>
+    </w:pPr>
+    <w:tblPr>
+      <w:tblStyleRowBandSize w:val="1"/>
+      <w:tblStyleColBandSize w:val="1"/>
+      <w:tblBorders>
+        <w:top w:val="single" w:sz="8" w:space="0" w:color="000000" w:themeColor="text1"/>
+        <w:left w:val="single" w:sz="8" w:space="0" w:color="000000" w:themeColor="text1"/>
+        <w:bottom w:val="single" w:sz="8" w:space="0" w:color="000000" w:themeColor="text1"/>
+        <w:right w:val="single" w:sz="8" w:space="0" w:color="000000" w:themeColor="text1"/>
+      </w:tblBorders>
+    </w:tblPr>
+    <w:tblStylePr w:type="firstRow">
+      <w:pPr>
+        <w:spacing w:before="0" w:after="0" w:line="240" w:lineRule="auto"/>
+      </w:pPr>
+      <w:rPr>
+        <w:b/>
+        <w:bCs/>
+        <w:color w:val="FFFFFF" w:themeColor="background1"/>
+      </w:rPr>
+      <w:tblPr/>
+      <w:tcPr>
+        <w:shd w:val="clear" w:color="auto" w:fill="000000" w:themeFill="text1"/>
+      </w:tcPr>
+    </w:tblStylePr>
+    <w:tblStylePr w:type="lastRow">
+      <w:pPr>
+        <w:spacing w:before="0" w:after="0" w:line="240" w:lineRule="auto"/>
+      </w:pPr>
+      <w:rPr>
+        <w:b/>
+        <w:bCs/>
+      </w:rPr>
+      <w:tblPr/>
+      <w:tcPr>
+        <w:tcBorders>
+          <w:top w:val="double" w:sz="6" w:space="0" w:color="000000" w:themeColor="text1"/>
+          <w:left w:val="single" w:sz="8" w:space="0" w:color="000000" w:themeColor="text1"/>
+          <w:bottom w:val="single" w:sz="8" w:space="0" w:color="000000" w:themeColor="text1"/>
+          <w:right w:val="single" w:sz="8" w:space="0" w:color="000000" w:themeColor="text1"/>
+        </w:tcBorders>
+      </w:tcPr>
+    </w:tblStylePr>
+    <w:tblStylePr w:type="firstCol">
+      <w:rPr>
+        <w:b/>
+        <w:bCs/>
+      </w:rPr>
+    </w:tblStylePr>
+    <w:tblStylePr w:type="lastCol">
+      <w:rPr>
+        <w:b/>
+        <w:bCs/>
+      </w:rPr>
+    </w:tblStylePr>
+    <w:tblStylePr w:type="band1Vert">
+      <w:tblPr/>
+      <w:tcPr>
+        <w:tcBorders>
+          <w:top w:val="single" w:sz="8" w:space="0" w:color="000000" w:themeColor="text1"/>
+          <w:left w:val="single" w:sz="8" w:space="0" w:color="000000" w:themeColor="text1"/>
+          <w:bottom w:val="single" w:sz="8" w:space="0" w:color="000000" w:themeColor="text1"/>
+          <w:right w:val="single" w:sz="8" w:space="0" w:color="000000" w:themeColor="text1"/>
+        </w:tcBorders>
+      </w:tcPr>
+    </w:tblStylePr>
+    <w:tblStylePr w:type="band1Horz">
+      <w:tblPr/>
+      <w:tcPr>
+        <w:tcBorders>
+          <w:top w:val="single" w:sz="8" w:space="0" w:color="000000" w:themeColor="text1"/>
+          <w:left w:val="single" w:sz="8" w:space="0" w:color="000000" w:themeColor="text1"/>
+          <w:bottom w:val="single" w:sz="8" w:space="0" w:color="000000" w:themeColor="text1"/>
+          <w:right w:val="single" w:sz="8" w:space="0" w:color="000000" w:themeColor="text1"/>
+        </w:tcBorders>
+      </w:tcPr>
+    </w:tblStylePr>
+  </w:style>
+  <w:style w:type="table" w:styleId="LightList-Accent1">
+    <w:name w:val="Light List Accent 1"/>
+    <w:basedOn w:val="TableNormal"/>
+    <w:uiPriority w:val="61"/>
+    <w:rsid w:val="002757A2"/>
+    <w:pPr>
+      <w:spacing w:after="0" w:line="240" w:lineRule="auto"/>
+    </w:pPr>
+    <w:tblPr>
+      <w:tblStyleRowBandSize w:val="1"/>
+      <w:tblStyleColBandSize w:val="1"/>
+      <w:tblBorders>
+        <w:top w:val="single" w:sz="8" w:space="0" w:color="4F81BD" w:themeColor="accent1"/>
+        <w:left w:val="single" w:sz="8" w:space="0" w:color="4F81BD" w:themeColor="accent1"/>
+        <w:bottom w:val="single" w:sz="8" w:space="0" w:color="4F81BD" w:themeColor="accent1"/>
+        <w:right w:val="single" w:sz="8" w:space="0" w:color="4F81BD" w:themeColor="accent1"/>
+      </w:tblBorders>
+    </w:tblPr>
+    <w:tblStylePr w:type="firstRow">
+      <w:pPr>
+        <w:spacing w:before="0" w:after="0" w:line="240" w:lineRule="auto"/>
+      </w:pPr>
+      <w:rPr>
+        <w:b/>
+        <w:bCs/>
+        <w:color w:val="FFFFFF" w:themeColor="background1"/>
+      </w:rPr>
+      <w:tblPr/>
+      <w:tcPr>
+        <w:shd w:val="clear" w:color="auto" w:fill="4F81BD" w:themeFill="accent1"/>
+      </w:tcPr>
+    </w:tblStylePr>
+    <w:tblStylePr w:type="lastRow">
+      <w:pPr>
+        <w:spacing w:before="0" w:after="0" w:line="240" w:lineRule="auto"/>
+      </w:pPr>
+      <w:rPr>
+        <w:b/>
+        <w:bCs/>
+      </w:rPr>
+      <w:tblPr/>
+      <w:tcPr>
+        <w:tcBorders>
+          <w:top w:val="double" w:sz="6" w:space="0" w:color="4F81BD" w:themeColor="accent1"/>
+          <w:left w:val="single" w:sz="8" w:space="0" w:color="4F81BD" w:themeColor="accent1"/>
+          <w:bottom w:val="single" w:sz="8" w:space="0" w:color="4F81BD" w:themeColor="accent1"/>
+          <w:right w:val="single" w:sz="8" w:space="0" w:color="4F81BD" w:themeColor="accent1"/>
+        </w:tcBorders>
+      </w:tcPr>
+    </w:tblStylePr>
+    <w:tblStylePr w:type="firstCol">
+      <w:rPr>
+        <w:b/>
+        <w:bCs/>
+      </w:rPr>
+    </w:tblStylePr>
+    <w:tblStylePr w:type="lastCol">
+      <w:rPr>
+        <w:b/>
+        <w:bCs/>
+      </w:rPr>
+    </w:tblStylePr>
+    <w:tblStylePr w:type="band1Vert">
+      <w:tblPr/>
+      <w:tcPr>
+        <w:tcBorders>
+          <w:top w:val="single" w:sz="8" w:space="0" w:color="4F81BD" w:themeColor="accent1"/>
+          <w:left w:val="single" w:sz="8" w:space="0" w:color="4F81BD" w:themeColor="accent1"/>
+          <w:bottom w:val="single" w:sz="8" w:space="0" w:color="4F81BD" w:themeColor="accent1"/>
+          <w:right w:val="single" w:sz="8" w:space="0" w:color="4F81BD" w:themeColor="accent1"/>
+        </w:tcBorders>
+      </w:tcPr>
+    </w:tblStylePr>
+    <w:tblStylePr w:type="band1Horz">
+      <w:tblPr/>
+      <w:tcPr>
+        <w:tcBorders>
+          <w:top w:val="single" w:sz="8" w:space="0" w:color="4F81BD" w:themeColor="accent1"/>
+          <w:left w:val="single" w:sz="8" w:space="0" w:color="4F81BD" w:themeColor="accent1"/>
+          <w:bottom w:val="single" w:sz="8" w:space="0" w:color="4F81BD" w:themeColor="accent1"/>
+          <w:right w:val="single" w:sz="8" w:space="0" w:color="4F81BD" w:themeColor="accent1"/>
+        </w:tcBorders>
+      </w:tcPr>
+    </w:tblStylePr>
   </w:style>
 </w:styles>
 </file>
@@ -1694,7 +3328,6 @@
     <w:next w:val="Normal"/>
     <w:link w:val="Heading2Char"/>
     <w:uiPriority w:val="9"/>
-    <w:semiHidden/>
     <w:unhideWhenUsed/>
     <w:qFormat/>
     <w:rsid w:val="001E61A3"/>
@@ -1782,7 +3415,6 @@
     <w:basedOn w:val="DefaultParagraphFont"/>
     <w:link w:val="Heading2"/>
     <w:uiPriority w:val="9"/>
-    <w:semiHidden/>
     <w:rsid w:val="001E61A3"/>
     <w:rPr>
       <w:rFonts w:asciiTheme="majorHAnsi" w:eastAsiaTheme="majorEastAsia" w:hAnsiTheme="majorHAnsi" w:cstheme="majorBidi"/>
@@ -1816,6 +3448,207 @@
       <w:ind w:left="720"/>
       <w:contextualSpacing/>
     </w:pPr>
+  </w:style>
+  <w:style w:type="character" w:styleId="Hyperlink">
+    <w:name w:val="Hyperlink"/>
+    <w:basedOn w:val="DefaultParagraphFont"/>
+    <w:uiPriority w:val="99"/>
+    <w:semiHidden/>
+    <w:unhideWhenUsed/>
+    <w:rsid w:val="00B607A0"/>
+    <w:rPr>
+      <w:color w:val="0000FF"/>
+      <w:u w:val="single"/>
+    </w:rPr>
+  </w:style>
+  <w:style w:type="table" w:styleId="TableGrid">
+    <w:name w:val="Table Grid"/>
+    <w:basedOn w:val="TableNormal"/>
+    <w:uiPriority w:val="59"/>
+    <w:rsid w:val="002757A2"/>
+    <w:pPr>
+      <w:spacing w:after="0" w:line="240" w:lineRule="auto"/>
+    </w:pPr>
+    <w:tblPr>
+      <w:tblBorders>
+        <w:top w:val="single" w:sz="4" w:space="0" w:color="auto"/>
+        <w:left w:val="single" w:sz="4" w:space="0" w:color="auto"/>
+        <w:bottom w:val="single" w:sz="4" w:space="0" w:color="auto"/>
+        <w:right w:val="single" w:sz="4" w:space="0" w:color="auto"/>
+        <w:insideH w:val="single" w:sz="4" w:space="0" w:color="auto"/>
+        <w:insideV w:val="single" w:sz="4" w:space="0" w:color="auto"/>
+      </w:tblBorders>
+    </w:tblPr>
+  </w:style>
+  <w:style w:type="table" w:styleId="LightList">
+    <w:name w:val="Light List"/>
+    <w:basedOn w:val="TableNormal"/>
+    <w:uiPriority w:val="61"/>
+    <w:rsid w:val="002757A2"/>
+    <w:pPr>
+      <w:spacing w:after="0" w:line="240" w:lineRule="auto"/>
+    </w:pPr>
+    <w:tblPr>
+      <w:tblStyleRowBandSize w:val="1"/>
+      <w:tblStyleColBandSize w:val="1"/>
+      <w:tblBorders>
+        <w:top w:val="single" w:sz="8" w:space="0" w:color="000000" w:themeColor="text1"/>
+        <w:left w:val="single" w:sz="8" w:space="0" w:color="000000" w:themeColor="text1"/>
+        <w:bottom w:val="single" w:sz="8" w:space="0" w:color="000000" w:themeColor="text1"/>
+        <w:right w:val="single" w:sz="8" w:space="0" w:color="000000" w:themeColor="text1"/>
+      </w:tblBorders>
+    </w:tblPr>
+    <w:tblStylePr w:type="firstRow">
+      <w:pPr>
+        <w:spacing w:before="0" w:after="0" w:line="240" w:lineRule="auto"/>
+      </w:pPr>
+      <w:rPr>
+        <w:b/>
+        <w:bCs/>
+        <w:color w:val="FFFFFF" w:themeColor="background1"/>
+      </w:rPr>
+      <w:tblPr/>
+      <w:tcPr>
+        <w:shd w:val="clear" w:color="auto" w:fill="000000" w:themeFill="text1"/>
+      </w:tcPr>
+    </w:tblStylePr>
+    <w:tblStylePr w:type="lastRow">
+      <w:pPr>
+        <w:spacing w:before="0" w:after="0" w:line="240" w:lineRule="auto"/>
+      </w:pPr>
+      <w:rPr>
+        <w:b/>
+        <w:bCs/>
+      </w:rPr>
+      <w:tblPr/>
+      <w:tcPr>
+        <w:tcBorders>
+          <w:top w:val="double" w:sz="6" w:space="0" w:color="000000" w:themeColor="text1"/>
+          <w:left w:val="single" w:sz="8" w:space="0" w:color="000000" w:themeColor="text1"/>
+          <w:bottom w:val="single" w:sz="8" w:space="0" w:color="000000" w:themeColor="text1"/>
+          <w:right w:val="single" w:sz="8" w:space="0" w:color="000000" w:themeColor="text1"/>
+        </w:tcBorders>
+      </w:tcPr>
+    </w:tblStylePr>
+    <w:tblStylePr w:type="firstCol">
+      <w:rPr>
+        <w:b/>
+        <w:bCs/>
+      </w:rPr>
+    </w:tblStylePr>
+    <w:tblStylePr w:type="lastCol">
+      <w:rPr>
+        <w:b/>
+        <w:bCs/>
+      </w:rPr>
+    </w:tblStylePr>
+    <w:tblStylePr w:type="band1Vert">
+      <w:tblPr/>
+      <w:tcPr>
+        <w:tcBorders>
+          <w:top w:val="single" w:sz="8" w:space="0" w:color="000000" w:themeColor="text1"/>
+          <w:left w:val="single" w:sz="8" w:space="0" w:color="000000" w:themeColor="text1"/>
+          <w:bottom w:val="single" w:sz="8" w:space="0" w:color="000000" w:themeColor="text1"/>
+          <w:right w:val="single" w:sz="8" w:space="0" w:color="000000" w:themeColor="text1"/>
+        </w:tcBorders>
+      </w:tcPr>
+    </w:tblStylePr>
+    <w:tblStylePr w:type="band1Horz">
+      <w:tblPr/>
+      <w:tcPr>
+        <w:tcBorders>
+          <w:top w:val="single" w:sz="8" w:space="0" w:color="000000" w:themeColor="text1"/>
+          <w:left w:val="single" w:sz="8" w:space="0" w:color="000000" w:themeColor="text1"/>
+          <w:bottom w:val="single" w:sz="8" w:space="0" w:color="000000" w:themeColor="text1"/>
+          <w:right w:val="single" w:sz="8" w:space="0" w:color="000000" w:themeColor="text1"/>
+        </w:tcBorders>
+      </w:tcPr>
+    </w:tblStylePr>
+  </w:style>
+  <w:style w:type="table" w:styleId="LightList-Accent1">
+    <w:name w:val="Light List Accent 1"/>
+    <w:basedOn w:val="TableNormal"/>
+    <w:uiPriority w:val="61"/>
+    <w:rsid w:val="002757A2"/>
+    <w:pPr>
+      <w:spacing w:after="0" w:line="240" w:lineRule="auto"/>
+    </w:pPr>
+    <w:tblPr>
+      <w:tblStyleRowBandSize w:val="1"/>
+      <w:tblStyleColBandSize w:val="1"/>
+      <w:tblBorders>
+        <w:top w:val="single" w:sz="8" w:space="0" w:color="4F81BD" w:themeColor="accent1"/>
+        <w:left w:val="single" w:sz="8" w:space="0" w:color="4F81BD" w:themeColor="accent1"/>
+        <w:bottom w:val="single" w:sz="8" w:space="0" w:color="4F81BD" w:themeColor="accent1"/>
+        <w:right w:val="single" w:sz="8" w:space="0" w:color="4F81BD" w:themeColor="accent1"/>
+      </w:tblBorders>
+    </w:tblPr>
+    <w:tblStylePr w:type="firstRow">
+      <w:pPr>
+        <w:spacing w:before="0" w:after="0" w:line="240" w:lineRule="auto"/>
+      </w:pPr>
+      <w:rPr>
+        <w:b/>
+        <w:bCs/>
+        <w:color w:val="FFFFFF" w:themeColor="background1"/>
+      </w:rPr>
+      <w:tblPr/>
+      <w:tcPr>
+        <w:shd w:val="clear" w:color="auto" w:fill="4F81BD" w:themeFill="accent1"/>
+      </w:tcPr>
+    </w:tblStylePr>
+    <w:tblStylePr w:type="lastRow">
+      <w:pPr>
+        <w:spacing w:before="0" w:after="0" w:line="240" w:lineRule="auto"/>
+      </w:pPr>
+      <w:rPr>
+        <w:b/>
+        <w:bCs/>
+      </w:rPr>
+      <w:tblPr/>
+      <w:tcPr>
+        <w:tcBorders>
+          <w:top w:val="double" w:sz="6" w:space="0" w:color="4F81BD" w:themeColor="accent1"/>
+          <w:left w:val="single" w:sz="8" w:space="0" w:color="4F81BD" w:themeColor="accent1"/>
+          <w:bottom w:val="single" w:sz="8" w:space="0" w:color="4F81BD" w:themeColor="accent1"/>
+          <w:right w:val="single" w:sz="8" w:space="0" w:color="4F81BD" w:themeColor="accent1"/>
+        </w:tcBorders>
+      </w:tcPr>
+    </w:tblStylePr>
+    <w:tblStylePr w:type="firstCol">
+      <w:rPr>
+        <w:b/>
+        <w:bCs/>
+      </w:rPr>
+    </w:tblStylePr>
+    <w:tblStylePr w:type="lastCol">
+      <w:rPr>
+        <w:b/>
+        <w:bCs/>
+      </w:rPr>
+    </w:tblStylePr>
+    <w:tblStylePr w:type="band1Vert">
+      <w:tblPr/>
+      <w:tcPr>
+        <w:tcBorders>
+          <w:top w:val="single" w:sz="8" w:space="0" w:color="4F81BD" w:themeColor="accent1"/>
+          <w:left w:val="single" w:sz="8" w:space="0" w:color="4F81BD" w:themeColor="accent1"/>
+          <w:bottom w:val="single" w:sz="8" w:space="0" w:color="4F81BD" w:themeColor="accent1"/>
+          <w:right w:val="single" w:sz="8" w:space="0" w:color="4F81BD" w:themeColor="accent1"/>
+        </w:tcBorders>
+      </w:tcPr>
+    </w:tblStylePr>
+    <w:tblStylePr w:type="band1Horz">
+      <w:tblPr/>
+      <w:tcPr>
+        <w:tcBorders>
+          <w:top w:val="single" w:sz="8" w:space="0" w:color="4F81BD" w:themeColor="accent1"/>
+          <w:left w:val="single" w:sz="8" w:space="0" w:color="4F81BD" w:themeColor="accent1"/>
+          <w:bottom w:val="single" w:sz="8" w:space="0" w:color="4F81BD" w:themeColor="accent1"/>
+          <w:right w:val="single" w:sz="8" w:space="0" w:color="4F81BD" w:themeColor="accent1"/>
+        </w:tcBorders>
+      </w:tcPr>
+    </w:tblStylePr>
   </w:style>
 </w:styles>
 </file>
@@ -2110,7 +3943,7 @@
 </file>
 
 <file path=customXml/itemProps1.xml><?xml version="1.0" encoding="utf-8"?>
-<ds:datastoreItem xmlns:ds="http://schemas.openxmlformats.org/officeDocument/2006/customXml" ds:itemID="{B449EFE9-1AF5-4710-8E08-F897716819D7}">
+<ds:datastoreItem xmlns:ds="http://schemas.openxmlformats.org/officeDocument/2006/customXml" ds:itemID="{94E0F6BE-4A80-42C4-8741-F94BA8C6D6A4}">
   <ds:schemaRefs>
     <ds:schemaRef ds:uri="http://schemas.openxmlformats.org/officeDocument/2006/bibliography"/>
   </ds:schemaRefs>

</xml_diff>